<commit_message>
actualizacion guia de bajas muebles
</commit_message>
<xml_diff>
--- a/PABMI/16 GUIAS  DE USUARIO/Version 1/ALTA POR ADQUISICIÓN comprimidooo.docx
+++ b/PABMI/16 GUIAS  DE USUARIO/Version 1/ALTA POR ADQUISICIÓN comprimidooo.docx
@@ -1,6 +1,6 @@
 
 <file path=word/document.xml><?xml version="1.0" encoding="utf-8"?>
-<w:document xmlns:wpc="http://schemas.microsoft.com/office/word/2010/wordprocessingCanvas" xmlns:mc="http://schemas.openxmlformats.org/markup-compatibility/2006" xmlns:o="urn:schemas-microsoft-com:office:office" xmlns:r="http://schemas.openxmlformats.org/officeDocument/2006/relationships" xmlns:m="http://schemas.openxmlformats.org/officeDocument/2006/math" xmlns:v="urn:schemas-microsoft-com:vml" xmlns:wp14="http://schemas.microsoft.com/office/word/2010/wordprocessingDrawing" xmlns:wp="http://schemas.openxmlformats.org/drawingml/2006/wordprocessingDrawing" xmlns:w10="urn:schemas-microsoft-com:office:word" xmlns:w="http://schemas.openxmlformats.org/wordprocessingml/2006/main" xmlns:w14="http://schemas.microsoft.com/office/word/2010/wordml" xmlns:w15="http://schemas.microsoft.com/office/word/2012/wordml" xmlns:wpg="http://schemas.microsoft.com/office/word/2010/wordprocessingGroup" xmlns:wpi="http://schemas.microsoft.com/office/word/2010/wordprocessingInk" xmlns:wne="http://schemas.microsoft.com/office/word/2006/wordml" xmlns:wps="http://schemas.microsoft.com/office/word/2010/wordprocessingShape" mc:Ignorable="w14 w15 wp14">
+<w:document xmlns:wpc="http://schemas.microsoft.com/office/word/2010/wordprocessingCanvas" xmlns:cx="http://schemas.microsoft.com/office/drawing/2014/chartex" xmlns:cx1="http://schemas.microsoft.com/office/drawing/2015/9/8/chartex" xmlns:mc="http://schemas.openxmlformats.org/markup-compatibility/2006" xmlns:o="urn:schemas-microsoft-com:office:office" xmlns:r="http://schemas.openxmlformats.org/officeDocument/2006/relationships" xmlns:m="http://schemas.openxmlformats.org/officeDocument/2006/math" xmlns:v="urn:schemas-microsoft-com:vml" xmlns:wp14="http://schemas.microsoft.com/office/word/2010/wordprocessingDrawing" xmlns:wp="http://schemas.openxmlformats.org/drawingml/2006/wordprocessingDrawing" xmlns:w10="urn:schemas-microsoft-com:office:word" xmlns:w="http://schemas.openxmlformats.org/wordprocessingml/2006/main" xmlns:w14="http://schemas.microsoft.com/office/word/2010/wordml" xmlns:w15="http://schemas.microsoft.com/office/word/2012/wordml" xmlns:w16se="http://schemas.microsoft.com/office/word/2015/wordml/symex" xmlns:wpg="http://schemas.microsoft.com/office/word/2010/wordprocessingGroup" xmlns:wpi="http://schemas.microsoft.com/office/word/2010/wordprocessingInk" xmlns:wne="http://schemas.microsoft.com/office/word/2006/wordml" xmlns:wps="http://schemas.microsoft.com/office/word/2010/wordprocessingShape" mc:Ignorable="w14 w15 w16se wp14">
   <w:body>
     <w:p>
       <w:pPr>
@@ -16,7 +16,7 @@
         <w:rPr>
           <w:rFonts w:ascii="Arial" w:hAnsi="Arial" w:cs="Arial"/>
           <w:noProof/>
-          <w:lang w:eastAsia="es-ES"/>
+          <w:lang w:val="es-MX" w:eastAsia="es-MX"/>
         </w:rPr>
         <mc:AlternateContent>
           <mc:Choice Requires="wps">
@@ -94,7 +94,7 @@
               </wp:anchor>
             </w:drawing>
           </mc:Choice>
-          <mc:Fallback xmlns:w16se="http://schemas.microsoft.com/office/word/2015/wordml/symex" xmlns:cx1="http://schemas.microsoft.com/office/drawing/2015/9/8/chartex" xmlns:cx="http://schemas.microsoft.com/office/drawing/2014/chartex">
+          <mc:Fallback>
             <w:pict>
               <v:rect w14:anchorId="6533A82D" id="Rectángulo 3" o:spid="_x0000_s1026" style="position:absolute;margin-left:13.5pt;margin-top:-56.6pt;width:582.65pt;height:760.15pt;z-index:-251656192;visibility:visible;mso-wrap-style:square;mso-width-percent:0;mso-height-percent:0;mso-wrap-distance-left:9pt;mso-wrap-distance-top:0;mso-wrap-distance-right:9pt;mso-wrap-distance-bottom:0;mso-position-horizontal:absolute;mso-position-horizontal-relative:page;mso-position-vertical:absolute;mso-position-vertical-relative:text;mso-width-percent:0;mso-height-percent:0;mso-width-relative:margin;mso-height-relative:margin;v-text-anchor:middle" o:gfxdata="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" fillcolor="#f2f2f2" stroked="f" strokeweight="1pt">
                 <v:shadow on="t" type="perspective" color="black" opacity="7208f" offset="0,0" matrix="66847f,,,66847f"/>
@@ -108,7 +108,7 @@
         <w:rPr>
           <w:rFonts w:ascii="Arial" w:hAnsi="Arial" w:cs="Arial"/>
           <w:noProof/>
-          <w:lang w:eastAsia="es-ES"/>
+          <w:lang w:val="es-MX" w:eastAsia="es-MX"/>
         </w:rPr>
         <w:drawing>
           <wp:anchor distT="0" distB="0" distL="114300" distR="114300" simplePos="0" relativeHeight="251661312" behindDoc="0" locked="0" layoutInCell="1" allowOverlap="1" wp14:anchorId="682A7818" wp14:editId="404E107A">
@@ -234,7 +234,7 @@
         <w:rPr>
           <w:rFonts w:ascii="Arial" w:hAnsi="Arial" w:cs="Arial"/>
           <w:noProof/>
-          <w:lang w:eastAsia="es-ES"/>
+          <w:lang w:val="es-MX" w:eastAsia="es-MX"/>
         </w:rPr>
         <mc:AlternateContent>
           <mc:Choice Requires="wps">
@@ -909,7 +909,7 @@
       <w:sdtContent>
         <w:p>
           <w:pPr>
-            <w:pStyle w:val="TtulodeTDC"/>
+            <w:pStyle w:val="TtuloTDC"/>
             <w:spacing w:line="276" w:lineRule="auto"/>
             <w:rPr>
               <w:rFonts w:ascii="Arial" w:hAnsi="Arial" w:cs="Arial"/>
@@ -2259,7 +2259,7 @@
         <w:rPr>
           <w:rFonts w:ascii="Arial" w:hAnsi="Arial" w:cs="Arial"/>
           <w:noProof/>
-          <w:lang w:eastAsia="es-ES"/>
+          <w:lang w:val="es-MX" w:eastAsia="es-MX"/>
         </w:rPr>
         <w:lastRenderedPageBreak/>
         <mc:AlternateContent>
@@ -2427,7 +2427,7 @@
           <w:rFonts w:ascii="Arial" w:hAnsi="Arial" w:cs="Arial"/>
           <w:noProof/>
           <w:sz w:val="24"/>
-          <w:lang w:eastAsia="es-ES"/>
+          <w:lang w:val="es-MX" w:eastAsia="es-MX"/>
         </w:rPr>
         <mc:AlternateContent>
           <mc:Choice Requires="wps">
@@ -2552,7 +2552,7 @@
           <w:rFonts w:ascii="Arial" w:hAnsi="Arial" w:cs="Arial"/>
           <w:noProof/>
           <w:sz w:val="24"/>
-          <w:lang w:eastAsia="es-ES"/>
+          <w:lang w:val="es-MX" w:eastAsia="es-MX"/>
         </w:rPr>
         <mc:AlternateContent>
           <mc:Choice Requires="wps">
@@ -3411,7 +3411,7 @@
           <w:noProof/>
           <w:sz w:val="24"/>
           <w:szCs w:val="24"/>
-          <w:lang w:eastAsia="es-ES"/>
+          <w:lang w:val="es-MX" w:eastAsia="es-MX"/>
         </w:rPr>
         <w:drawing>
           <wp:inline distT="0" distB="0" distL="0" distR="0" wp14:anchorId="27AFB379" wp14:editId="1A84F922">
@@ -3505,7 +3505,7 @@
         <w:rPr>
           <w:rFonts w:ascii="Arial" w:hAnsi="Arial" w:cs="Arial"/>
           <w:noProof/>
-          <w:lang w:eastAsia="es-ES"/>
+          <w:lang w:val="es-MX" w:eastAsia="es-MX"/>
         </w:rPr>
         <mc:AlternateContent>
           <mc:Choice Requires="wps">
@@ -3574,7 +3574,7 @@
               </wp:anchor>
             </w:drawing>
           </mc:Choice>
-          <mc:Fallback xmlns:w16se="http://schemas.microsoft.com/office/word/2015/wordml/symex" xmlns:cx1="http://schemas.microsoft.com/office/drawing/2015/9/8/chartex" xmlns:cx="http://schemas.microsoft.com/office/drawing/2014/chartex">
+          <mc:Fallback>
             <w:pict>
               <v:rect w14:anchorId="7FC207DB" id="Rectángulo 5" o:spid="_x0000_s1026" style="position:absolute;margin-left:58.1pt;margin-top:54.65pt;width:11.75pt;height:131.8pt;rotation:90;flip:y;z-index:251669504;visibility:visible;mso-wrap-style:square;mso-width-percent:0;mso-height-percent:0;mso-wrap-distance-left:9pt;mso-wrap-distance-top:0;mso-wrap-distance-right:9pt;mso-wrap-distance-bottom:0;mso-position-horizontal:absolute;mso-position-horizontal-relative:margin;mso-position-vertical:absolute;mso-position-vertical-relative:text;mso-width-percent:0;mso-height-percent:0;mso-width-relative:margin;mso-height-relative:margin;v-text-anchor:middle" o:gfxdata="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" filled="f" strokecolor="red" strokeweight="2.25pt">
                 <w10:wrap anchorx="margin"/>
@@ -3587,7 +3587,7 @@
         <w:rPr>
           <w:rFonts w:ascii="Arial" w:hAnsi="Arial" w:cs="Arial"/>
           <w:noProof/>
-          <w:lang w:eastAsia="es-ES"/>
+          <w:lang w:val="es-MX" w:eastAsia="es-MX"/>
         </w:rPr>
         <w:drawing>
           <wp:inline distT="0" distB="0" distL="0" distR="0" wp14:anchorId="7401DE18" wp14:editId="06B233D6">
@@ -3771,7 +3771,7 @@
               <w:rPr>
                 <w:rFonts w:ascii="Arial" w:hAnsi="Arial" w:cs="Arial"/>
                 <w:noProof/>
-                <w:lang w:eastAsia="es-ES"/>
+                <w:lang w:val="es-MX" w:eastAsia="es-MX"/>
               </w:rPr>
               <w:lastRenderedPageBreak/>
               <w:drawing>
@@ -3870,7 +3870,7 @@
               <w:rPr>
                 <w:rFonts w:ascii="Arial" w:hAnsi="Arial" w:cs="Arial"/>
                 <w:noProof/>
-                <w:lang w:eastAsia="es-ES"/>
+                <w:lang w:val="es-MX" w:eastAsia="es-MX"/>
               </w:rPr>
               <w:drawing>
                 <wp:inline distT="0" distB="0" distL="0" distR="0" wp14:anchorId="10F3C846" wp14:editId="7356DE86">
@@ -3959,7 +3959,7 @@
               <w:rPr>
                 <w:rFonts w:ascii="Arial" w:hAnsi="Arial" w:cs="Arial"/>
                 <w:noProof/>
-                <w:lang w:eastAsia="es-ES"/>
+                <w:lang w:val="es-MX" w:eastAsia="es-MX"/>
               </w:rPr>
               <w:drawing>
                 <wp:inline distT="0" distB="0" distL="0" distR="0" wp14:anchorId="66A3A440" wp14:editId="2EE128E8">
@@ -4048,7 +4048,7 @@
               <w:rPr>
                 <w:rFonts w:ascii="Arial" w:hAnsi="Arial" w:cs="Arial"/>
                 <w:noProof/>
-                <w:lang w:eastAsia="es-ES"/>
+                <w:lang w:val="es-MX" w:eastAsia="es-MX"/>
               </w:rPr>
               <w:drawing>
                 <wp:inline distT="0" distB="0" distL="0" distR="0" wp14:anchorId="0EEB1736" wp14:editId="6BE63EAB">
@@ -4157,7 +4157,7 @@
                 <w:noProof/>
                 <w:sz w:val="24"/>
                 <w:szCs w:val="24"/>
-                <w:lang w:eastAsia="es-ES"/>
+                <w:lang w:val="es-MX" w:eastAsia="es-MX"/>
               </w:rPr>
               <w:drawing>
                 <wp:inline distT="0" distB="0" distL="0" distR="0" wp14:anchorId="7AFF0DF8" wp14:editId="25C7DA02">
@@ -4261,7 +4261,7 @@
                 <w:noProof/>
                 <w:sz w:val="24"/>
                 <w:szCs w:val="24"/>
-                <w:lang w:eastAsia="es-ES"/>
+                <w:lang w:val="es-MX" w:eastAsia="es-MX"/>
               </w:rPr>
               <w:drawing>
                 <wp:inline distT="0" distB="0" distL="0" distR="0" wp14:anchorId="7F033C64" wp14:editId="3A30B4FA">
@@ -4361,7 +4361,7 @@
               <w:rPr>
                 <w:rFonts w:ascii="Arial" w:hAnsi="Arial" w:cs="Arial"/>
                 <w:noProof/>
-                <w:lang w:eastAsia="es-ES"/>
+                <w:lang w:val="es-MX" w:eastAsia="es-MX"/>
               </w:rPr>
               <w:drawing>
                 <wp:inline distT="0" distB="0" distL="0" distR="0" wp14:anchorId="799B9CFB" wp14:editId="61E231EE">
@@ -4449,7 +4449,7 @@
               <w:rPr>
                 <w:rFonts w:ascii="Arial" w:hAnsi="Arial" w:cs="Arial"/>
                 <w:noProof/>
-                <w:lang w:eastAsia="es-ES"/>
+                <w:lang w:val="es-MX" w:eastAsia="es-MX"/>
               </w:rPr>
               <w:drawing>
                 <wp:inline distT="0" distB="0" distL="0" distR="0" wp14:anchorId="3DA27544" wp14:editId="1C798A92">
@@ -4537,7 +4537,7 @@
               <w:rPr>
                 <w:rFonts w:ascii="Arial" w:hAnsi="Arial" w:cs="Arial"/>
                 <w:noProof/>
-                <w:lang w:eastAsia="es-ES"/>
+                <w:lang w:val="es-MX" w:eastAsia="es-MX"/>
               </w:rPr>
               <w:drawing>
                 <wp:inline distT="0" distB="0" distL="0" distR="0" wp14:anchorId="7DC5C6D9" wp14:editId="276A5B6F">
@@ -4625,7 +4625,7 @@
               <w:rPr>
                 <w:rFonts w:ascii="Arial" w:hAnsi="Arial" w:cs="Arial"/>
                 <w:noProof/>
-                <w:lang w:eastAsia="es-ES"/>
+                <w:lang w:val="es-MX" w:eastAsia="es-MX"/>
               </w:rPr>
               <w:drawing>
                 <wp:inline distT="0" distB="0" distL="0" distR="0" wp14:anchorId="36427AAE" wp14:editId="2F693862">
@@ -4723,7 +4723,7 @@
               <w:rPr>
                 <w:rFonts w:ascii="Arial" w:hAnsi="Arial" w:cs="Arial"/>
                 <w:noProof/>
-                <w:lang w:eastAsia="es-ES"/>
+                <w:lang w:val="es-MX" w:eastAsia="es-MX"/>
               </w:rPr>
               <w:drawing>
                 <wp:inline distT="0" distB="0" distL="0" distR="0" wp14:anchorId="72A4D2E7" wp14:editId="383BD6D0">
@@ -4820,7 +4820,7 @@
               <w:rPr>
                 <w:rFonts w:ascii="Arial" w:hAnsi="Arial" w:cs="Arial"/>
                 <w:noProof/>
-                <w:lang w:eastAsia="es-ES"/>
+                <w:lang w:val="es-MX" w:eastAsia="es-MX"/>
               </w:rPr>
               <w:drawing>
                 <wp:inline distT="0" distB="0" distL="0" distR="0" wp14:anchorId="6AACBCCE" wp14:editId="7FD42378">
@@ -4908,7 +4908,7 @@
               <w:rPr>
                 <w:rFonts w:ascii="Arial" w:hAnsi="Arial" w:cs="Arial"/>
                 <w:noProof/>
-                <w:lang w:eastAsia="es-ES"/>
+                <w:lang w:val="es-MX" w:eastAsia="es-MX"/>
               </w:rPr>
               <w:drawing>
                 <wp:inline distT="0" distB="0" distL="0" distR="0" wp14:anchorId="08619D5F" wp14:editId="23DEF2D8">
@@ -4996,7 +4996,7 @@
               <w:rPr>
                 <w:rFonts w:ascii="Arial" w:hAnsi="Arial" w:cs="Arial"/>
                 <w:noProof/>
-                <w:lang w:eastAsia="es-ES"/>
+                <w:lang w:val="es-MX" w:eastAsia="es-MX"/>
               </w:rPr>
               <w:drawing>
                 <wp:inline distT="0" distB="0" distL="0" distR="0" wp14:anchorId="3B171E30" wp14:editId="00EDE97D">
@@ -5084,7 +5084,7 @@
               <w:rPr>
                 <w:rFonts w:ascii="Arial" w:hAnsi="Arial" w:cs="Arial"/>
                 <w:noProof/>
-                <w:lang w:eastAsia="es-ES"/>
+                <w:lang w:val="es-MX" w:eastAsia="es-MX"/>
               </w:rPr>
               <w:drawing>
                 <wp:inline distT="0" distB="0" distL="0" distR="0" wp14:anchorId="42230FEA" wp14:editId="562663FE">
@@ -5172,7 +5172,7 @@
               <w:rPr>
                 <w:rFonts w:ascii="Arial" w:hAnsi="Arial" w:cs="Arial"/>
                 <w:noProof/>
-                <w:lang w:eastAsia="es-ES"/>
+                <w:lang w:val="es-MX" w:eastAsia="es-MX"/>
               </w:rPr>
               <w:drawing>
                 <wp:inline distT="0" distB="0" distL="0" distR="0" wp14:anchorId="19D6E05E" wp14:editId="636A2880">
@@ -5373,7 +5373,7 @@
         <w:rPr>
           <w:rFonts w:ascii="Arial" w:hAnsi="Arial" w:cs="Arial"/>
           <w:noProof/>
-          <w:lang w:eastAsia="es-ES"/>
+          <w:lang w:val="es-MX" w:eastAsia="es-MX"/>
         </w:rPr>
         <mc:AlternateContent>
           <mc:Choice Requires="wps">
@@ -5442,7 +5442,7 @@
               </wp:anchor>
             </w:drawing>
           </mc:Choice>
-          <mc:Fallback xmlns:w16se="http://schemas.microsoft.com/office/word/2015/wordml/symex" xmlns:cx1="http://schemas.microsoft.com/office/drawing/2015/9/8/chartex" xmlns:cx="http://schemas.microsoft.com/office/drawing/2014/chartex">
+          <mc:Fallback>
             <w:pict>
               <v:rect w14:anchorId="23EF2AD5" id="Rectángulo 31" o:spid="_x0000_s1026" style="position:absolute;margin-left:416.2pt;margin-top:95.6pt;width:11.25pt;height:10.7pt;rotation:90;flip:y;z-index:251671552;visibility:visible;mso-wrap-style:square;mso-width-percent:0;mso-height-percent:0;mso-wrap-distance-left:9pt;mso-wrap-distance-top:0;mso-wrap-distance-right:9pt;mso-wrap-distance-bottom:0;mso-position-horizontal:absolute;mso-position-horizontal-relative:margin;mso-position-vertical:absolute;mso-position-vertical-relative:text;mso-width-percent:0;mso-height-percent:0;mso-width-relative:margin;mso-height-relative:margin;v-text-anchor:middle" o:gfxdata="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" filled="f" strokecolor="red" strokeweight="1.5pt">
                 <w10:wrap anchorx="margin"/>
@@ -5455,7 +5455,7 @@
         <w:rPr>
           <w:rFonts w:ascii="Arial" w:hAnsi="Arial" w:cs="Arial"/>
           <w:noProof/>
-          <w:lang w:eastAsia="es-ES"/>
+          <w:lang w:val="es-MX" w:eastAsia="es-MX"/>
         </w:rPr>
         <w:drawing>
           <wp:inline distT="0" distB="0" distL="0" distR="0" wp14:anchorId="60CE8D34" wp14:editId="5EC4F8C4">
@@ -5546,7 +5546,7 @@
         <w:rPr>
           <w:rFonts w:ascii="Arial" w:hAnsi="Arial" w:cs="Arial"/>
           <w:noProof/>
-          <w:lang w:eastAsia="es-ES"/>
+          <w:lang w:val="es-MX" w:eastAsia="es-MX"/>
         </w:rPr>
         <mc:AlternateContent>
           <mc:Choice Requires="wps">
@@ -5615,7 +5615,7 @@
               </wp:anchor>
             </w:drawing>
           </mc:Choice>
-          <mc:Fallback xmlns:w16se="http://schemas.microsoft.com/office/word/2015/wordml/symex" xmlns:cx1="http://schemas.microsoft.com/office/drawing/2015/9/8/chartex" xmlns:cx="http://schemas.microsoft.com/office/drawing/2014/chartex">
+          <mc:Fallback>
             <w:pict>
               <v:rect w14:anchorId="21E33022" id="Rectángulo 9" o:spid="_x0000_s1026" style="position:absolute;margin-left:67.4pt;margin-top:2.05pt;width:31.15pt;height:129.6pt;rotation:90;flip:y;z-index:251673600;visibility:visible;mso-wrap-style:square;mso-width-percent:0;mso-height-percent:0;mso-wrap-distance-left:9pt;mso-wrap-distance-top:0;mso-wrap-distance-right:9pt;mso-wrap-distance-bottom:0;mso-position-horizontal:absolute;mso-position-horizontal-relative:margin;mso-position-vertical:absolute;mso-position-vertical-relative:text;mso-width-percent:0;mso-height-percent:0;mso-width-relative:margin;mso-height-relative:margin;v-text-anchor:middle" o:gfxdata="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" filled="f" strokecolor="red" strokeweight="1.5pt">
                 <w10:wrap anchorx="margin"/>
@@ -5628,7 +5628,7 @@
         <w:rPr>
           <w:rFonts w:ascii="Arial" w:hAnsi="Arial" w:cs="Arial"/>
           <w:noProof/>
-          <w:lang w:eastAsia="es-ES"/>
+          <w:lang w:val="es-MX" w:eastAsia="es-MX"/>
         </w:rPr>
         <w:drawing>
           <wp:inline distT="0" distB="0" distL="0" distR="0" wp14:anchorId="216914E3" wp14:editId="7BEC68E4">
@@ -5742,7 +5742,7 @@
         <w:rPr>
           <w:rFonts w:ascii="Arial" w:hAnsi="Arial" w:cs="Arial"/>
           <w:noProof/>
-          <w:lang w:eastAsia="es-ES"/>
+          <w:lang w:val="es-MX" w:eastAsia="es-MX"/>
         </w:rPr>
         <mc:AlternateContent>
           <mc:Choice Requires="wps">
@@ -5811,7 +5811,7 @@
               </wp:anchor>
             </w:drawing>
           </mc:Choice>
-          <mc:Fallback xmlns:w16se="http://schemas.microsoft.com/office/word/2015/wordml/symex" xmlns:cx1="http://schemas.microsoft.com/office/drawing/2015/9/8/chartex" xmlns:cx="http://schemas.microsoft.com/office/drawing/2014/chartex">
+          <mc:Fallback>
             <w:pict>
               <v:rect w14:anchorId="6C9DC30F" id="Rectángulo 11" o:spid="_x0000_s1026" style="position:absolute;margin-left:216.95pt;margin-top:132.05pt;width:10.35pt;height:43.2pt;rotation:90;flip:y;z-index:251675648;visibility:visible;mso-wrap-style:square;mso-width-percent:0;mso-height-percent:0;mso-wrap-distance-left:9pt;mso-wrap-distance-top:0;mso-wrap-distance-right:9pt;mso-wrap-distance-bottom:0;mso-position-horizontal:absolute;mso-position-horizontal-relative:margin;mso-position-vertical:absolute;mso-position-vertical-relative:text;mso-width-percent:0;mso-height-percent:0;mso-width-relative:margin;mso-height-relative:margin;v-text-anchor:middle" o:gfxdata="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" filled="f" strokecolor="red" strokeweight="1.5pt">
                 <w10:wrap anchorx="margin"/>
@@ -5824,7 +5824,7 @@
         <w:rPr>
           <w:rFonts w:ascii="Arial" w:hAnsi="Arial" w:cs="Arial"/>
           <w:noProof/>
-          <w:lang w:eastAsia="es-ES"/>
+          <w:lang w:val="es-MX" w:eastAsia="es-MX"/>
         </w:rPr>
         <w:drawing>
           <wp:inline distT="0" distB="0" distL="0" distR="0" wp14:anchorId="116A2F5C" wp14:editId="319C23AA">
@@ -5893,7 +5893,7 @@
         <w:rPr>
           <w:rFonts w:ascii="Arial" w:hAnsi="Arial" w:cs="Arial"/>
           <w:noProof/>
-          <w:lang w:eastAsia="es-ES"/>
+          <w:lang w:val="es-MX" w:eastAsia="es-MX"/>
         </w:rPr>
         <mc:AlternateContent>
           <mc:Choice Requires="wps">
@@ -5962,7 +5962,7 @@
               </wp:anchor>
             </w:drawing>
           </mc:Choice>
-          <mc:Fallback xmlns:w16se="http://schemas.microsoft.com/office/word/2015/wordml/symex" xmlns:cx1="http://schemas.microsoft.com/office/drawing/2015/9/8/chartex" xmlns:cx="http://schemas.microsoft.com/office/drawing/2014/chartex">
+          <mc:Fallback>
             <w:pict>
               <v:rect w14:anchorId="03494174" id="Rectángulo 14" o:spid="_x0000_s1026" style="position:absolute;margin-left:87.3pt;margin-top:49.45pt;width:10.35pt;height:67.2pt;rotation:90;flip:y;z-index:251677696;visibility:visible;mso-wrap-style:square;mso-width-percent:0;mso-height-percent:0;mso-wrap-distance-left:9pt;mso-wrap-distance-top:0;mso-wrap-distance-right:9pt;mso-wrap-distance-bottom:0;mso-position-horizontal:absolute;mso-position-horizontal-relative:margin;mso-position-vertical:absolute;mso-position-vertical-relative:text;mso-width-percent:0;mso-height-percent:0;mso-width-relative:margin;mso-height-relative:margin;v-text-anchor:middle" o:gfxdata="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" filled="f" strokecolor="red" strokeweight="1.5pt">
                 <w10:wrap anchorx="margin"/>
@@ -5975,7 +5975,7 @@
         <w:rPr>
           <w:rFonts w:ascii="Arial" w:hAnsi="Arial" w:cs="Arial"/>
           <w:noProof/>
-          <w:lang w:eastAsia="es-ES"/>
+          <w:lang w:val="es-MX" w:eastAsia="es-MX"/>
         </w:rPr>
         <w:drawing>
           <wp:inline distT="0" distB="0" distL="0" distR="0" wp14:anchorId="49384502" wp14:editId="234076A7">
@@ -6094,7 +6094,7 @@
         <w:rPr>
           <w:rFonts w:ascii="Arial" w:hAnsi="Arial" w:cs="Arial"/>
           <w:noProof/>
-          <w:lang w:eastAsia="es-ES"/>
+          <w:lang w:val="es-MX" w:eastAsia="es-MX"/>
         </w:rPr>
         <mc:AlternateContent>
           <mc:Choice Requires="wps">
@@ -6163,7 +6163,7 @@
               </wp:anchor>
             </w:drawing>
           </mc:Choice>
-          <mc:Fallback xmlns:w16se="http://schemas.microsoft.com/office/word/2015/wordml/symex" xmlns:cx1="http://schemas.microsoft.com/office/drawing/2015/9/8/chartex" xmlns:cx="http://schemas.microsoft.com/office/drawing/2014/chartex">
+          <mc:Fallback>
             <w:pict>
               <v:rect w14:anchorId="402ADFB8" id="Rectángulo 16" o:spid="_x0000_s1026" style="position:absolute;margin-left:410.5pt;margin-top:132.2pt;width:10.45pt;height:23pt;rotation:90;flip:y;z-index:251679744;visibility:visible;mso-wrap-style:square;mso-width-percent:0;mso-height-percent:0;mso-wrap-distance-left:9pt;mso-wrap-distance-top:0;mso-wrap-distance-right:9pt;mso-wrap-distance-bottom:0;mso-position-horizontal:absolute;mso-position-horizontal-relative:margin;mso-position-vertical:absolute;mso-position-vertical-relative:text;mso-width-percent:0;mso-height-percent:0;mso-width-relative:margin;mso-height-relative:margin;v-text-anchor:middle" o:gfxdata="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" filled="f" strokecolor="red" strokeweight="1.5pt">
                 <w10:wrap anchorx="margin"/>
@@ -6176,7 +6176,7 @@
         <w:rPr>
           <w:rFonts w:ascii="Arial" w:hAnsi="Arial" w:cs="Arial"/>
           <w:noProof/>
-          <w:lang w:eastAsia="es-ES"/>
+          <w:lang w:val="es-MX" w:eastAsia="es-MX"/>
         </w:rPr>
         <mc:AlternateContent>
           <mc:Choice Requires="wps">
@@ -6245,7 +6245,7 @@
               </wp:anchor>
             </w:drawing>
           </mc:Choice>
-          <mc:Fallback xmlns:w16se="http://schemas.microsoft.com/office/word/2015/wordml/symex" xmlns:cx1="http://schemas.microsoft.com/office/drawing/2015/9/8/chartex" xmlns:cx="http://schemas.microsoft.com/office/drawing/2014/chartex">
+          <mc:Fallback>
             <w:pict>
               <v:rect w14:anchorId="461B3754" id="Rectángulo 19" o:spid="_x0000_s1026" style="position:absolute;margin-left:217.7pt;margin-top:48.85pt;width:9.8pt;height:112.4pt;rotation:90;flip:y;z-index:251681792;visibility:visible;mso-wrap-style:square;mso-width-percent:0;mso-height-percent:0;mso-wrap-distance-left:9pt;mso-wrap-distance-top:0;mso-wrap-distance-right:9pt;mso-wrap-distance-bottom:0;mso-position-horizontal:absolute;mso-position-horizontal-relative:margin;mso-position-vertical:absolute;mso-position-vertical-relative:text;mso-width-percent:0;mso-height-percent:0;mso-width-relative:margin;mso-height-relative:margin;v-text-anchor:middle" o:gfxdata="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" filled="f" strokecolor="red" strokeweight="1.5pt">
                 <w10:wrap anchorx="margin"/>
@@ -6258,7 +6258,7 @@
         <w:rPr>
           <w:rFonts w:ascii="Arial" w:hAnsi="Arial" w:cs="Arial"/>
           <w:noProof/>
-          <w:lang w:eastAsia="es-ES"/>
+          <w:lang w:val="es-MX" w:eastAsia="es-MX"/>
         </w:rPr>
         <w:drawing>
           <wp:inline distT="0" distB="0" distL="0" distR="0" wp14:anchorId="4C8BA22A" wp14:editId="29059910">
@@ -6327,7 +6327,7 @@
           <w:noProof/>
           <w:sz w:val="24"/>
           <w:szCs w:val="24"/>
-          <w:lang w:eastAsia="es-ES"/>
+          <w:lang w:val="es-MX" w:eastAsia="es-MX"/>
         </w:rPr>
         <w:lastRenderedPageBreak/>
         <mc:AlternateContent>
@@ -6397,7 +6397,7 @@
               </wp:anchor>
             </w:drawing>
           </mc:Choice>
-          <mc:Fallback xmlns:w16se="http://schemas.microsoft.com/office/word/2015/wordml/symex" xmlns:cx1="http://schemas.microsoft.com/office/drawing/2015/9/8/chartex" xmlns:cx="http://schemas.microsoft.com/office/drawing/2014/chartex">
+          <mc:Fallback>
             <w:pict>
               <v:rect w14:anchorId="1D76BF3C" id="Rectángulo 23" o:spid="_x0000_s1026" style="position:absolute;margin-left:215.25pt;margin-top:-56.95pt;width:13.6pt;height:416.7pt;rotation:90;flip:y;z-index:251683840;visibility:visible;mso-wrap-style:square;mso-width-percent:0;mso-height-percent:0;mso-wrap-distance-left:9pt;mso-wrap-distance-top:0;mso-wrap-distance-right:9pt;mso-wrap-distance-bottom:0;mso-position-horizontal:absolute;mso-position-horizontal-relative:margin;mso-position-vertical:absolute;mso-position-vertical-relative:text;mso-width-percent:0;mso-height-percent:0;mso-width-relative:margin;mso-height-relative:margin;v-text-anchor:middle" o:gfxdata="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" filled="f" strokecolor="red" strokeweight="1.5pt">
                 <w10:wrap anchorx="margin"/>
@@ -6437,7 +6437,7 @@
         <w:rPr>
           <w:rFonts w:ascii="Arial" w:hAnsi="Arial" w:cs="Arial"/>
           <w:noProof/>
-          <w:lang w:eastAsia="es-ES"/>
+          <w:lang w:val="es-MX" w:eastAsia="es-MX"/>
         </w:rPr>
         <w:drawing>
           <wp:inline distT="0" distB="0" distL="0" distR="0" wp14:anchorId="58FE7E04" wp14:editId="49C962B6">
@@ -6508,7 +6508,7 @@
           <w:noProof/>
           <w:sz w:val="24"/>
           <w:szCs w:val="24"/>
-          <w:lang w:eastAsia="es-ES"/>
+          <w:lang w:val="es-MX" w:eastAsia="es-MX"/>
         </w:rPr>
         <mc:AlternateContent>
           <mc:Choice Requires="wps">
@@ -6577,7 +6577,7 @@
               </wp:anchor>
             </w:drawing>
           </mc:Choice>
-          <mc:Fallback xmlns:w16se="http://schemas.microsoft.com/office/word/2015/wordml/symex" xmlns:cx1="http://schemas.microsoft.com/office/drawing/2015/9/8/chartex" xmlns:cx="http://schemas.microsoft.com/office/drawing/2014/chartex">
+          <mc:Fallback>
             <w:pict>
               <v:rect w14:anchorId="0F1593DE" id="Rectángulo 25" o:spid="_x0000_s1026" style="position:absolute;margin-left:28.7pt;margin-top:131.25pt;width:11.3pt;height:13.9pt;rotation:90;flip:y;z-index:251685888;visibility:visible;mso-wrap-style:square;mso-width-percent:0;mso-height-percent:0;mso-wrap-distance-left:9pt;mso-wrap-distance-top:0;mso-wrap-distance-right:9pt;mso-wrap-distance-bottom:0;mso-position-horizontal:absolute;mso-position-horizontal-relative:margin;mso-position-vertical:absolute;mso-position-vertical-relative:text;mso-width-percent:0;mso-height-percent:0;mso-width-relative:margin;mso-height-relative:margin;v-text-anchor:middle" o:gfxdata="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" filled="f" strokecolor="red" strokeweight="1.5pt">
                 <w10:wrap anchorx="margin"/>
@@ -6620,7 +6620,7 @@
         <w:rPr>
           <w:rFonts w:ascii="Arial" w:hAnsi="Arial" w:cs="Arial"/>
           <w:noProof/>
-          <w:lang w:eastAsia="es-ES"/>
+          <w:lang w:val="es-MX" w:eastAsia="es-MX"/>
         </w:rPr>
         <w:drawing>
           <wp:inline distT="0" distB="0" distL="0" distR="0" wp14:anchorId="3E336E9C" wp14:editId="56272A97">
@@ -6758,7 +6758,7 @@
         <w:rPr>
           <w:rFonts w:ascii="Arial" w:hAnsi="Arial" w:cs="Arial"/>
           <w:noProof/>
-          <w:lang w:eastAsia="es-ES"/>
+          <w:lang w:val="es-MX" w:eastAsia="es-MX"/>
         </w:rPr>
         <mc:AlternateContent>
           <mc:Choice Requires="wps">
@@ -6827,7 +6827,7 @@
               </wp:anchor>
             </w:drawing>
           </mc:Choice>
-          <mc:Fallback xmlns:w16se="http://schemas.microsoft.com/office/word/2015/wordml/symex" xmlns:cx1="http://schemas.microsoft.com/office/drawing/2015/9/8/chartex" xmlns:cx="http://schemas.microsoft.com/office/drawing/2014/chartex">
+          <mc:Fallback>
             <w:pict>
               <v:rect w14:anchorId="12CD2068" id="Rectángulo 28" o:spid="_x0000_s1026" style="position:absolute;margin-left:194.65pt;margin-top:59pt;width:22.5pt;height:99.8pt;rotation:90;flip:y;z-index:251687936;visibility:visible;mso-wrap-style:square;mso-width-percent:0;mso-height-percent:0;mso-wrap-distance-left:9pt;mso-wrap-distance-top:0;mso-wrap-distance-right:9pt;mso-wrap-distance-bottom:0;mso-position-horizontal:absolute;mso-position-horizontal-relative:margin;mso-position-vertical:absolute;mso-position-vertical-relative:text;mso-width-percent:0;mso-height-percent:0;mso-width-relative:margin;mso-height-relative:margin;v-text-anchor:middle" o:gfxdata="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" filled="f" strokecolor="red" strokeweight="1.5pt">
                 <w10:wrap anchorx="margin"/>
@@ -6840,7 +6840,7 @@
         <w:rPr>
           <w:rFonts w:ascii="Arial" w:hAnsi="Arial" w:cs="Arial"/>
           <w:noProof/>
-          <w:lang w:eastAsia="es-ES"/>
+          <w:lang w:val="es-MX" w:eastAsia="es-MX"/>
         </w:rPr>
         <w:drawing>
           <wp:inline distT="0" distB="0" distL="0" distR="0" wp14:anchorId="73022ED5" wp14:editId="69E1083F">
@@ -6979,7 +6979,7 @@
         <w:rPr>
           <w:rFonts w:ascii="Arial" w:hAnsi="Arial" w:cs="Arial"/>
           <w:noProof/>
-          <w:lang w:eastAsia="es-ES"/>
+          <w:lang w:val="es-MX" w:eastAsia="es-MX"/>
         </w:rPr>
         <mc:AlternateContent>
           <mc:Choice Requires="wps">
@@ -7048,7 +7048,7 @@
               </wp:anchor>
             </w:drawing>
           </mc:Choice>
-          <mc:Fallback xmlns:w16se="http://schemas.microsoft.com/office/word/2015/wordml/symex" xmlns:cx1="http://schemas.microsoft.com/office/drawing/2015/9/8/chartex" xmlns:cx="http://schemas.microsoft.com/office/drawing/2014/chartex">
+          <mc:Fallback>
             <w:pict>
               <v:rect w14:anchorId="6E891617" id="Rectángulo 32" o:spid="_x0000_s1026" style="position:absolute;margin-left:113.35pt;margin-top:54.2pt;width:14.5pt;height:68.7pt;rotation:90;flip:y;z-index:251689984;visibility:visible;mso-wrap-style:square;mso-width-percent:0;mso-height-percent:0;mso-wrap-distance-left:9pt;mso-wrap-distance-top:0;mso-wrap-distance-right:9pt;mso-wrap-distance-bottom:0;mso-position-horizontal:absolute;mso-position-horizontal-relative:margin;mso-position-vertical:absolute;mso-position-vertical-relative:text;mso-width-percent:0;mso-height-percent:0;mso-width-relative:margin;mso-height-relative:margin;v-text-anchor:middle" o:gfxdata="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" filled="f" strokecolor="red" strokeweight="1.5pt">
                 <w10:wrap anchorx="margin"/>
@@ -7061,7 +7061,7 @@
         <w:rPr>
           <w:rFonts w:ascii="Arial" w:hAnsi="Arial" w:cs="Arial"/>
           <w:noProof/>
-          <w:lang w:eastAsia="es-ES"/>
+          <w:lang w:val="es-MX" w:eastAsia="es-MX"/>
         </w:rPr>
         <w:drawing>
           <wp:inline distT="0" distB="0" distL="0" distR="0" wp14:anchorId="10DF431E" wp14:editId="0902369C">
@@ -7152,7 +7152,7 @@
         <w:rPr>
           <w:rFonts w:ascii="Arial" w:hAnsi="Arial" w:cs="Arial"/>
           <w:noProof/>
-          <w:lang w:eastAsia="es-ES"/>
+          <w:lang w:val="es-MX" w:eastAsia="es-MX"/>
         </w:rPr>
         <mc:AlternateContent>
           <mc:Choice Requires="wps">
@@ -7221,7 +7221,7 @@
               </wp:anchor>
             </w:drawing>
           </mc:Choice>
-          <mc:Fallback xmlns:w16se="http://schemas.microsoft.com/office/word/2015/wordml/symex" xmlns:cx1="http://schemas.microsoft.com/office/drawing/2015/9/8/chartex" xmlns:cx="http://schemas.microsoft.com/office/drawing/2014/chartex">
+          <mc:Fallback>
             <w:pict>
               <v:rect w14:anchorId="4E4F56E2" id="Rectángulo 46" o:spid="_x0000_s1026" style="position:absolute;margin-left:382.05pt;margin-top:108.6pt;width:20.45pt;height:44.95pt;rotation:90;flip:y;z-index:251694080;visibility:visible;mso-wrap-style:square;mso-width-percent:0;mso-height-percent:0;mso-wrap-distance-left:9pt;mso-wrap-distance-top:0;mso-wrap-distance-right:9pt;mso-wrap-distance-bottom:0;mso-position-horizontal:absolute;mso-position-horizontal-relative:margin;mso-position-vertical:absolute;mso-position-vertical-relative:text;mso-width-percent:0;mso-height-percent:0;mso-width-relative:margin;mso-height-relative:margin;v-text-anchor:middle" o:gfxdata="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" filled="f" strokecolor="red" strokeweight="1.5pt">
                 <w10:wrap anchorx="margin"/>
@@ -7234,7 +7234,7 @@
         <w:rPr>
           <w:rFonts w:ascii="Arial" w:hAnsi="Arial" w:cs="Arial"/>
           <w:noProof/>
-          <w:lang w:eastAsia="es-ES"/>
+          <w:lang w:val="es-MX" w:eastAsia="es-MX"/>
         </w:rPr>
         <mc:AlternateContent>
           <mc:Choice Requires="wps">
@@ -7303,7 +7303,7 @@
               </wp:anchor>
             </w:drawing>
           </mc:Choice>
-          <mc:Fallback xmlns:w16se="http://schemas.microsoft.com/office/word/2015/wordml/symex" xmlns:cx1="http://schemas.microsoft.com/office/drawing/2015/9/8/chartex" xmlns:cx="http://schemas.microsoft.com/office/drawing/2014/chartex">
+          <mc:Fallback>
             <w:pict>
               <v:rect w14:anchorId="0C06E9C8" id="Rectángulo 42" o:spid="_x0000_s1026" style="position:absolute;margin-left:248.95pt;margin-top:31.3pt;width:17.25pt;height:81.95pt;rotation:90;flip:y;z-index:251692032;visibility:visible;mso-wrap-style:square;mso-width-percent:0;mso-height-percent:0;mso-wrap-distance-left:9pt;mso-wrap-distance-top:0;mso-wrap-distance-right:9pt;mso-wrap-distance-bottom:0;mso-position-horizontal:absolute;mso-position-horizontal-relative:margin;mso-position-vertical:absolute;mso-position-vertical-relative:text;mso-width-percent:0;mso-height-percent:0;mso-width-relative:margin;mso-height-relative:margin;v-text-anchor:middle" o:gfxdata="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" filled="f" strokecolor="red" strokeweight="1.5pt">
                 <w10:wrap anchorx="margin"/>
@@ -7316,7 +7316,7 @@
         <w:rPr>
           <w:rFonts w:ascii="Arial" w:hAnsi="Arial" w:cs="Arial"/>
           <w:noProof/>
-          <w:lang w:eastAsia="es-ES"/>
+          <w:lang w:val="es-MX" w:eastAsia="es-MX"/>
         </w:rPr>
         <w:drawing>
           <wp:inline distT="0" distB="0" distL="0" distR="0" wp14:anchorId="2502D0E7" wp14:editId="26E86BDE">
@@ -7397,7 +7397,7 @@
         <w:rPr>
           <w:rFonts w:ascii="Arial" w:hAnsi="Arial" w:cs="Arial"/>
           <w:noProof/>
-          <w:lang w:eastAsia="es-ES"/>
+          <w:lang w:val="es-MX" w:eastAsia="es-MX"/>
         </w:rPr>
         <mc:AlternateContent>
           <mc:Choice Requires="wps">
@@ -7466,7 +7466,7 @@
               </wp:anchor>
             </w:drawing>
           </mc:Choice>
-          <mc:Fallback xmlns:w16se="http://schemas.microsoft.com/office/word/2015/wordml/symex" xmlns:cx1="http://schemas.microsoft.com/office/drawing/2015/9/8/chartex" xmlns:cx="http://schemas.microsoft.com/office/drawing/2014/chartex">
+          <mc:Fallback>
             <w:pict>
               <v:rect w14:anchorId="21DA02B9" id="Rectángulo 49" o:spid="_x0000_s1026" style="position:absolute;margin-left:27.6pt;margin-top:117.05pt;width:13.45pt;height:16.15pt;rotation:90;flip:y;z-index:251696128;visibility:visible;mso-wrap-style:square;mso-width-percent:0;mso-height-percent:0;mso-wrap-distance-left:9pt;mso-wrap-distance-top:0;mso-wrap-distance-right:9pt;mso-wrap-distance-bottom:0;mso-position-horizontal:absolute;mso-position-horizontal-relative:margin;mso-position-vertical:absolute;mso-position-vertical-relative:text;mso-width-percent:0;mso-height-percent:0;mso-width-relative:margin;mso-height-relative:margin;v-text-anchor:middle" o:gfxdata="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" filled="f" strokecolor="red" strokeweight="1.5pt">
                 <w10:wrap anchorx="margin"/>
@@ -7479,7 +7479,7 @@
         <w:rPr>
           <w:rFonts w:ascii="Arial" w:hAnsi="Arial" w:cs="Arial"/>
           <w:noProof/>
-          <w:lang w:eastAsia="es-ES"/>
+          <w:lang w:val="es-MX" w:eastAsia="es-MX"/>
         </w:rPr>
         <w:drawing>
           <wp:inline distT="0" distB="0" distL="0" distR="0" wp14:anchorId="0A583286" wp14:editId="21A50060">
@@ -7618,7 +7618,7 @@
         <w:rPr>
           <w:rFonts w:ascii="Arial" w:hAnsi="Arial" w:cs="Arial"/>
           <w:noProof/>
-          <w:lang w:eastAsia="es-ES"/>
+          <w:lang w:val="es-MX" w:eastAsia="es-MX"/>
         </w:rPr>
         <mc:AlternateContent>
           <mc:Choice Requires="wps">
@@ -7687,7 +7687,7 @@
               </wp:anchor>
             </w:drawing>
           </mc:Choice>
-          <mc:Fallback xmlns:w16se="http://schemas.microsoft.com/office/word/2015/wordml/symex" xmlns:cx1="http://schemas.microsoft.com/office/drawing/2015/9/8/chartex" xmlns:cx="http://schemas.microsoft.com/office/drawing/2014/chartex">
+          <mc:Fallback>
             <w:pict>
               <v:rect w14:anchorId="53537F11" id="Rectángulo 96" o:spid="_x0000_s1026" style="position:absolute;margin-left:202.6pt;margin-top:214.25pt;width:16.55pt;height:386.45pt;rotation:90;flip:y;z-index:251700224;visibility:visible;mso-wrap-style:square;mso-width-percent:0;mso-height-percent:0;mso-wrap-distance-left:9pt;mso-wrap-distance-top:0;mso-wrap-distance-right:9pt;mso-wrap-distance-bottom:0;mso-position-horizontal:absolute;mso-position-horizontal-relative:margin;mso-position-vertical:absolute;mso-position-vertical-relative:text;mso-width-percent:0;mso-height-percent:0;mso-width-relative:margin;mso-height-relative:margin;v-text-anchor:middle" o:gfxdata="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" filled="f" strokecolor="red" strokeweight="2.25pt">
                 <w10:wrap anchorx="margin"/>
@@ -7700,7 +7700,7 @@
         <w:rPr>
           <w:rFonts w:ascii="Arial" w:hAnsi="Arial" w:cs="Arial"/>
           <w:noProof/>
-          <w:lang w:eastAsia="es-ES"/>
+          <w:lang w:val="es-MX" w:eastAsia="es-MX"/>
         </w:rPr>
         <mc:AlternateContent>
           <mc:Choice Requires="wps">
@@ -7769,7 +7769,7 @@
               </wp:anchor>
             </w:drawing>
           </mc:Choice>
-          <mc:Fallback xmlns:w16se="http://schemas.microsoft.com/office/word/2015/wordml/symex" xmlns:cx1="http://schemas.microsoft.com/office/drawing/2015/9/8/chartex" xmlns:cx="http://schemas.microsoft.com/office/drawing/2014/chartex">
+          <mc:Fallback>
             <w:pict>
               <v:rect w14:anchorId="62A87C23" id="Rectángulo 118" o:spid="_x0000_s1026" style="position:absolute;margin-left:69.85pt;margin-top:64.45pt;width:9.35pt;height:122.65pt;rotation:90;flip:y;z-index:251698176;visibility:visible;mso-wrap-style:square;mso-width-percent:0;mso-height-percent:0;mso-wrap-distance-left:9pt;mso-wrap-distance-top:0;mso-wrap-distance-right:9pt;mso-wrap-distance-bottom:0;mso-position-horizontal:absolute;mso-position-horizontal-relative:margin;mso-position-vertical:absolute;mso-position-vertical-relative:text;mso-width-percent:0;mso-height-percent:0;mso-width-relative:margin;mso-height-relative:margin;v-text-anchor:middle" o:gfxdata="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" filled="f" strokecolor="red" strokeweight="2.25pt">
                 <w10:wrap anchorx="margin"/>
@@ -7792,7 +7792,7 @@
           <w:noProof/>
           <w:sz w:val="24"/>
           <w:szCs w:val="24"/>
-          <w:lang w:eastAsia="es-ES"/>
+          <w:lang w:val="es-MX" w:eastAsia="es-MX"/>
         </w:rPr>
         <w:drawing>
           <wp:inline distT="0" distB="0" distL="0" distR="0" wp14:anchorId="01D88654" wp14:editId="6AA5ED93">
@@ -7917,7 +7917,7 @@
         <w:rPr>
           <w:rFonts w:ascii="Arial" w:hAnsi="Arial" w:cs="Arial"/>
           <w:noProof/>
-          <w:lang w:eastAsia="es-ES"/>
+          <w:lang w:val="es-MX" w:eastAsia="es-MX"/>
         </w:rPr>
         <mc:AlternateContent>
           <mc:Choice Requires="wps">
@@ -7986,7 +7986,7 @@
               </wp:anchor>
             </w:drawing>
           </mc:Choice>
-          <mc:Fallback xmlns:w16se="http://schemas.microsoft.com/office/word/2015/wordml/symex" xmlns:cx1="http://schemas.microsoft.com/office/drawing/2015/9/8/chartex" xmlns:cx="http://schemas.microsoft.com/office/drawing/2014/chartex">
+          <mc:Fallback>
             <w:pict>
               <v:rect w14:anchorId="3E8E98F7" id="Rectángulo 52" o:spid="_x0000_s1026" style="position:absolute;margin-left:404.15pt;margin-top:100.75pt;width:7.1pt;height:16.9pt;rotation:90;flip:y;z-index:251705344;visibility:visible;mso-wrap-style:square;mso-width-percent:0;mso-height-percent:0;mso-wrap-distance-left:9pt;mso-wrap-distance-top:0;mso-wrap-distance-right:9pt;mso-wrap-distance-bottom:0;mso-position-horizontal:absolute;mso-position-horizontal-relative:margin;mso-position-vertical:absolute;mso-position-vertical-relative:text;mso-width-percent:0;mso-height-percent:0;mso-width-relative:margin;mso-height-relative:margin;v-text-anchor:middle" o:gfxdata="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" filled="f" strokecolor="red" strokeweight="1.5pt">
                 <w10:wrap anchorx="margin"/>
@@ -7999,7 +7999,7 @@
         <w:rPr>
           <w:rFonts w:ascii="Arial" w:hAnsi="Arial" w:cs="Arial"/>
           <w:noProof/>
-          <w:lang w:eastAsia="es-ES"/>
+          <w:lang w:val="es-MX" w:eastAsia="es-MX"/>
         </w:rPr>
         <mc:AlternateContent>
           <mc:Choice Requires="wps">
@@ -8068,7 +8068,7 @@
               </wp:anchor>
             </w:drawing>
           </mc:Choice>
-          <mc:Fallback xmlns:w16se="http://schemas.microsoft.com/office/word/2015/wordml/symex" xmlns:cx1="http://schemas.microsoft.com/office/drawing/2015/9/8/chartex" xmlns:cx="http://schemas.microsoft.com/office/drawing/2014/chartex">
+          <mc:Fallback>
             <w:pict>
               <v:rect w14:anchorId="7B42F5EC" id="Rectángulo 51" o:spid="_x0000_s1026" style="position:absolute;margin-left:28.65pt;margin-top:102.95pt;width:12.3pt;height:16.1pt;rotation:90;flip:y;z-index:251703296;visibility:visible;mso-wrap-style:square;mso-width-percent:0;mso-height-percent:0;mso-wrap-distance-left:9pt;mso-wrap-distance-top:0;mso-wrap-distance-right:9pt;mso-wrap-distance-bottom:0;mso-position-horizontal:absolute;mso-position-horizontal-relative:margin;mso-position-vertical:absolute;mso-position-vertical-relative:text;mso-width-percent:0;mso-height-percent:0;mso-width-relative:margin;mso-height-relative:margin;v-text-anchor:middle" o:gfxdata="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" filled="f" strokecolor="red" strokeweight="1.5pt">
                 <w10:wrap anchorx="margin"/>
@@ -8081,7 +8081,7 @@
         <w:rPr>
           <w:rFonts w:ascii="Arial" w:hAnsi="Arial" w:cs="Arial"/>
           <w:noProof/>
-          <w:lang w:eastAsia="es-ES"/>
+          <w:lang w:val="es-MX" w:eastAsia="es-MX"/>
         </w:rPr>
         <w:drawing>
           <wp:inline distT="0" distB="0" distL="0" distR="0" wp14:anchorId="3AE980AB" wp14:editId="7CFFCD5D">
@@ -8199,7 +8199,7 @@
         <w:rPr>
           <w:rFonts w:ascii="Arial" w:hAnsi="Arial" w:cs="Arial"/>
           <w:noProof/>
-          <w:lang w:eastAsia="es-ES"/>
+          <w:lang w:val="es-MX" w:eastAsia="es-MX"/>
         </w:rPr>
         <mc:AlternateContent>
           <mc:Choice Requires="wps">
@@ -8268,7 +8268,7 @@
               </wp:anchor>
             </w:drawing>
           </mc:Choice>
-          <mc:Fallback xmlns:w16se="http://schemas.microsoft.com/office/word/2015/wordml/symex" xmlns:cx1="http://schemas.microsoft.com/office/drawing/2015/9/8/chartex" xmlns:cx="http://schemas.microsoft.com/office/drawing/2014/chartex">
+          <mc:Fallback>
             <w:pict>
               <v:rect w14:anchorId="07FDCCA9" id="Rectángulo 100" o:spid="_x0000_s1026" style="position:absolute;margin-left:349.4pt;margin-top:11.85pt;width:13.25pt;height:37.9pt;rotation:90;flip:y;z-index:251707392;visibility:visible;mso-wrap-style:square;mso-width-percent:0;mso-height-percent:0;mso-wrap-distance-left:9pt;mso-wrap-distance-top:0;mso-wrap-distance-right:9pt;mso-wrap-distance-bottom:0;mso-position-horizontal:absolute;mso-position-horizontal-relative:margin;mso-position-vertical:absolute;mso-position-vertical-relative:text;mso-width-percent:0;mso-height-percent:0;mso-width-relative:margin;mso-height-relative:margin;v-text-anchor:middle" o:gfxdata="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" filled="f" strokecolor="red" strokeweight="1.5pt">
                 <w10:wrap anchorx="margin"/>
@@ -8281,7 +8281,7 @@
         <w:rPr>
           <w:rFonts w:ascii="Arial" w:hAnsi="Arial" w:cs="Arial"/>
           <w:noProof/>
-          <w:lang w:eastAsia="es-ES"/>
+          <w:lang w:val="es-MX" w:eastAsia="es-MX"/>
         </w:rPr>
         <w:drawing>
           <wp:inline distT="0" distB="0" distL="0" distR="0" wp14:anchorId="37C3FEB7" wp14:editId="457F59B8">
@@ -8391,7 +8391,7 @@
         <w:rPr>
           <w:rFonts w:ascii="Arial" w:hAnsi="Arial" w:cs="Arial"/>
           <w:noProof/>
-          <w:lang w:eastAsia="es-ES"/>
+          <w:lang w:val="es-MX" w:eastAsia="es-MX"/>
         </w:rPr>
         <mc:AlternateContent>
           <mc:Choice Requires="wps">
@@ -8460,7 +8460,7 @@
               </wp:anchor>
             </w:drawing>
           </mc:Choice>
-          <mc:Fallback xmlns:w16se="http://schemas.microsoft.com/office/word/2015/wordml/symex" xmlns:cx1="http://schemas.microsoft.com/office/drawing/2015/9/8/chartex" xmlns:cx="http://schemas.microsoft.com/office/drawing/2014/chartex">
+          <mc:Fallback>
             <w:pict>
               <v:rect w14:anchorId="1D1850A1" id="Rectángulo 17" o:spid="_x0000_s1026" style="position:absolute;margin-left:382.8pt;margin-top:27.15pt;width:11.4pt;height:9.5pt;rotation:90;flip:y;z-index:251784192;visibility:visible;mso-wrap-style:square;mso-width-percent:0;mso-height-percent:0;mso-wrap-distance-left:9pt;mso-wrap-distance-top:0;mso-wrap-distance-right:9pt;mso-wrap-distance-bottom:0;mso-position-horizontal:absolute;mso-position-horizontal-relative:margin;mso-position-vertical:absolute;mso-position-vertical-relative:text;mso-width-percent:0;mso-height-percent:0;mso-width-relative:margin;mso-height-relative:margin;v-text-anchor:middle" o:gfxdata="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" filled="f" strokecolor="red" strokeweight="1.5pt">
                 <w10:wrap anchorx="margin"/>
@@ -8473,7 +8473,7 @@
         <w:rPr>
           <w:rFonts w:ascii="Arial" w:hAnsi="Arial" w:cs="Arial"/>
           <w:noProof/>
-          <w:lang w:eastAsia="es-ES"/>
+          <w:lang w:val="es-MX" w:eastAsia="es-MX"/>
         </w:rPr>
         <w:drawing>
           <wp:inline distT="0" distB="0" distL="0" distR="0" wp14:anchorId="2417F420" wp14:editId="45FD287F">
@@ -8539,7 +8539,7 @@
         <w:rPr>
           <w:rFonts w:ascii="Arial" w:hAnsi="Arial" w:cs="Arial"/>
           <w:noProof/>
-          <w:lang w:eastAsia="es-ES"/>
+          <w:lang w:val="es-MX" w:eastAsia="es-MX"/>
         </w:rPr>
         <w:drawing>
           <wp:inline distT="0" distB="0" distL="0" distR="0" wp14:anchorId="4240FF84" wp14:editId="11FFFCDC">
@@ -8607,7 +8607,7 @@
         <w:rPr>
           <w:rFonts w:ascii="Arial" w:hAnsi="Arial" w:cs="Arial"/>
           <w:noProof/>
-          <w:lang w:eastAsia="es-ES"/>
+          <w:lang w:val="es-MX" w:eastAsia="es-MX"/>
         </w:rPr>
         <mc:AlternateContent>
           <mc:Choice Requires="wps">
@@ -8676,7 +8676,7 @@
               </wp:anchor>
             </w:drawing>
           </mc:Choice>
-          <mc:Fallback xmlns:w16se="http://schemas.microsoft.com/office/word/2015/wordml/symex" xmlns:cx1="http://schemas.microsoft.com/office/drawing/2015/9/8/chartex" xmlns:cx="http://schemas.microsoft.com/office/drawing/2014/chartex">
+          <mc:Fallback>
             <w:pict>
               <v:rect w14:anchorId="18C54467" id="Rectángulo 29" o:spid="_x0000_s1026" style="position:absolute;margin-left:389pt;margin-top:71.5pt;width:11.4pt;height:9.5pt;rotation:90;flip:y;z-index:251786240;visibility:visible;mso-wrap-style:square;mso-width-percent:0;mso-height-percent:0;mso-wrap-distance-left:9pt;mso-wrap-distance-top:0;mso-wrap-distance-right:9pt;mso-wrap-distance-bottom:0;mso-position-horizontal:absolute;mso-position-horizontal-relative:margin;mso-position-vertical:absolute;mso-position-vertical-relative:text;mso-width-percent:0;mso-height-percent:0;mso-width-relative:margin;mso-height-relative:margin;v-text-anchor:middle" o:gfxdata="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" filled="f" strokecolor="red" strokeweight="1.5pt">
                 <w10:wrap anchorx="margin"/>
@@ -8703,7 +8703,7 @@
         <w:rPr>
           <w:rFonts w:ascii="Arial" w:hAnsi="Arial" w:cs="Arial"/>
           <w:noProof/>
-          <w:lang w:eastAsia="es-ES"/>
+          <w:lang w:val="es-MX" w:eastAsia="es-MX"/>
         </w:rPr>
         <w:drawing>
           <wp:inline distT="0" distB="0" distL="0" distR="0" wp14:anchorId="23E8D060" wp14:editId="358EAE72">
@@ -8858,7 +8858,7 @@
               <w:rPr>
                 <w:rFonts w:ascii="Arial" w:hAnsi="Arial" w:cs="Arial"/>
                 <w:noProof/>
-                <w:lang w:eastAsia="es-ES"/>
+                <w:lang w:val="es-MX" w:eastAsia="es-MX"/>
               </w:rPr>
               <w:drawing>
                 <wp:inline distT="0" distB="0" distL="0" distR="0" wp14:anchorId="21B47E9E" wp14:editId="246A47FF">
@@ -8967,7 +8967,7 @@
               <w:rPr>
                 <w:rFonts w:ascii="Arial" w:hAnsi="Arial" w:cs="Arial"/>
                 <w:noProof/>
-                <w:lang w:eastAsia="es-ES"/>
+                <w:lang w:val="es-MX" w:eastAsia="es-MX"/>
               </w:rPr>
               <w:drawing>
                 <wp:inline distT="0" distB="0" distL="0" distR="0" wp14:anchorId="1C58B7E3" wp14:editId="1293466D">
@@ -9056,7 +9056,7 @@
               <w:rPr>
                 <w:rFonts w:ascii="Arial" w:hAnsi="Arial" w:cs="Arial"/>
                 <w:noProof/>
-                <w:lang w:eastAsia="es-ES"/>
+                <w:lang w:val="es-MX" w:eastAsia="es-MX"/>
               </w:rPr>
               <w:drawing>
                 <wp:inline distT="0" distB="0" distL="0" distR="0" wp14:anchorId="37017799" wp14:editId="4E5604AB">
@@ -9222,7 +9222,7 @@
         <w:rPr>
           <w:rFonts w:ascii="Arial" w:hAnsi="Arial" w:cs="Arial"/>
           <w:noProof/>
-          <w:lang w:eastAsia="es-ES"/>
+          <w:lang w:val="es-MX" w:eastAsia="es-MX"/>
         </w:rPr>
         <mc:AlternateContent>
           <mc:Choice Requires="wps">
@@ -9292,7 +9292,7 @@
               </wp:anchor>
             </w:drawing>
           </mc:Choice>
-          <mc:Fallback xmlns:w16se="http://schemas.microsoft.com/office/word/2015/wordml/symex" xmlns:cx1="http://schemas.microsoft.com/office/drawing/2015/9/8/chartex" xmlns:cx="http://schemas.microsoft.com/office/drawing/2014/chartex">
+          <mc:Fallback>
             <w:pict>
               <v:rect w14:anchorId="3DF91BB3" id="Rectángulo 56" o:spid="_x0000_s1026" style="position:absolute;margin-left:0;margin-top:39.2pt;width:115pt;height:24.2pt;z-index:251787264;visibility:visible;mso-wrap-style:square;mso-width-percent:0;mso-height-percent:0;mso-wrap-distance-left:9pt;mso-wrap-distance-top:0;mso-wrap-distance-right:9pt;mso-wrap-distance-bottom:0;mso-position-horizontal:left;mso-position-horizontal-relative:margin;mso-position-vertical:absolute;mso-position-vertical-relative:text;mso-width-percent:0;mso-height-percent:0;mso-width-relative:margin;mso-height-relative:margin;v-text-anchor:middle" o:gfxdata="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" fillcolor="white [3201]" strokecolor="white [3212]" strokeweight="1pt">
                 <w10:wrap anchorx="margin"/>
@@ -9305,7 +9305,7 @@
         <w:rPr>
           <w:rFonts w:ascii="Arial" w:hAnsi="Arial" w:cs="Arial"/>
           <w:noProof/>
-          <w:lang w:eastAsia="es-ES"/>
+          <w:lang w:val="es-MX" w:eastAsia="es-MX"/>
         </w:rPr>
         <mc:AlternateContent>
           <mc:Choice Requires="wps">
@@ -9374,7 +9374,7 @@
               </wp:anchor>
             </w:drawing>
           </mc:Choice>
-          <mc:Fallback xmlns:w16se="http://schemas.microsoft.com/office/word/2015/wordml/symex" xmlns:cx1="http://schemas.microsoft.com/office/drawing/2015/9/8/chartex" xmlns:cx="http://schemas.microsoft.com/office/drawing/2014/chartex">
+          <mc:Fallback>
             <w:pict>
               <v:rect w14:anchorId="5062A05D" id="Rectángulo 119" o:spid="_x0000_s1026" style="position:absolute;margin-left:52.85pt;margin-top:135.55pt;width:14.45pt;height:117pt;rotation:90;flip:y;z-index:251713536;visibility:visible;mso-wrap-style:square;mso-width-percent:0;mso-height-percent:0;mso-wrap-distance-left:9pt;mso-wrap-distance-top:0;mso-wrap-distance-right:9pt;mso-wrap-distance-bottom:0;mso-position-horizontal:absolute;mso-position-horizontal-relative:margin;mso-position-vertical:absolute;mso-position-vertical-relative:text;mso-width-percent:0;mso-height-percent:0;mso-width-relative:margin;mso-height-relative:margin;v-text-anchor:middle" o:gfxdata="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" filled="f" strokecolor="red" strokeweight="2.25pt">
                 <w10:wrap anchorx="margin"/>
@@ -9389,7 +9389,7 @@
           <w:noProof/>
           <w:sz w:val="24"/>
           <w:szCs w:val="24"/>
-          <w:lang w:eastAsia="es-ES"/>
+          <w:lang w:val="es-MX" w:eastAsia="es-MX"/>
         </w:rPr>
         <w:drawing>
           <wp:inline distT="0" distB="0" distL="0" distR="0" wp14:anchorId="29B4765B" wp14:editId="0FD5C8BB">
@@ -9508,7 +9508,7 @@
           <w:noProof/>
           <w:sz w:val="24"/>
           <w:szCs w:val="24"/>
-          <w:lang w:eastAsia="es-ES"/>
+          <w:lang w:val="es-MX" w:eastAsia="es-MX"/>
         </w:rPr>
         <w:drawing>
           <wp:anchor distT="0" distB="0" distL="114300" distR="114300" simplePos="0" relativeHeight="251790336" behindDoc="1" locked="0" layoutInCell="1" allowOverlap="1">
@@ -9614,7 +9614,7 @@
         <w:rPr>
           <w:rFonts w:ascii="Arial" w:hAnsi="Arial" w:cs="Arial"/>
           <w:noProof/>
-          <w:lang w:eastAsia="es-ES"/>
+          <w:lang w:val="es-MX" w:eastAsia="es-MX"/>
         </w:rPr>
         <mc:AlternateContent>
           <mc:Choice Requires="wps">
@@ -9683,7 +9683,7 @@
               </wp:anchor>
             </w:drawing>
           </mc:Choice>
-          <mc:Fallback xmlns:w16se="http://schemas.microsoft.com/office/word/2015/wordml/symex" xmlns:cx1="http://schemas.microsoft.com/office/drawing/2015/9/8/chartex" xmlns:cx="http://schemas.microsoft.com/office/drawing/2014/chartex">
+          <mc:Fallback>
             <w:pict>
               <v:rect w14:anchorId="795F162C" id="Rectángulo 60" o:spid="_x0000_s1026" style="position:absolute;margin-left:421.75pt;margin-top:12.75pt;width:11pt;height:12.35pt;rotation:90;flip:y;z-index:251789312;visibility:visible;mso-wrap-style:square;mso-width-percent:0;mso-height-percent:0;mso-wrap-distance-left:9pt;mso-wrap-distance-top:0;mso-wrap-distance-right:9pt;mso-wrap-distance-bottom:0;mso-position-horizontal:absolute;mso-position-horizontal-relative:margin;mso-position-vertical:absolute;mso-position-vertical-relative:text;mso-width-percent:0;mso-height-percent:0;mso-width-relative:margin;mso-height-relative:margin;v-text-anchor:middle" o:gfxdata="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" filled="f" strokecolor="red" strokeweight="2.25pt">
                 <w10:wrap anchorx="margin"/>
@@ -9791,7 +9791,7 @@
         <w:rPr>
           <w:rFonts w:ascii="Arial" w:hAnsi="Arial" w:cs="Arial"/>
           <w:noProof/>
-          <w:lang w:eastAsia="es-ES"/>
+          <w:lang w:val="es-MX" w:eastAsia="es-MX"/>
         </w:rPr>
         <mc:AlternateContent>
           <mc:Choice Requires="wps">
@@ -9873,7 +9873,7 @@
         <w:rPr>
           <w:rFonts w:ascii="Arial" w:hAnsi="Arial" w:cs="Arial"/>
           <w:noProof/>
-          <w:lang w:eastAsia="es-ES"/>
+          <w:lang w:val="es-MX" w:eastAsia="es-MX"/>
         </w:rPr>
         <mc:AlternateContent>
           <mc:Choice Requires="wps">
@@ -9961,7 +9961,7 @@
         <w:rPr>
           <w:rFonts w:ascii="Arial" w:hAnsi="Arial" w:cs="Arial"/>
           <w:noProof/>
-          <w:lang w:eastAsia="es-ES"/>
+          <w:lang w:val="es-MX" w:eastAsia="es-MX"/>
         </w:rPr>
         <w:drawing>
           <wp:inline distT="0" distB="0" distL="0" distR="0" wp14:anchorId="33FBC8E6" wp14:editId="032FD528">
@@ -10020,7 +10020,7 @@
         <w:rPr>
           <w:rFonts w:ascii="Arial" w:hAnsi="Arial" w:cs="Arial"/>
           <w:noProof/>
-          <w:lang w:eastAsia="es-ES"/>
+          <w:lang w:val="es-MX" w:eastAsia="es-MX"/>
         </w:rPr>
         <mc:AlternateContent>
           <mc:Choice Requires="wps">
@@ -10089,7 +10089,7 @@
               </wp:anchor>
             </w:drawing>
           </mc:Choice>
-          <mc:Fallback xmlns:w16se="http://schemas.microsoft.com/office/word/2015/wordml/symex" xmlns:cx1="http://schemas.microsoft.com/office/drawing/2015/9/8/chartex" xmlns:cx="http://schemas.microsoft.com/office/drawing/2014/chartex">
+          <mc:Fallback>
             <w:pict>
               <v:rect w14:anchorId="48FB8875" id="Rectángulo 89" o:spid="_x0000_s1026" style="position:absolute;margin-left:264.2pt;margin-top:120.55pt;width:25.9pt;height:16pt;rotation:90;flip:y;z-index:251796480;visibility:visible;mso-wrap-style:square;mso-width-percent:0;mso-height-percent:0;mso-wrap-distance-left:9pt;mso-wrap-distance-top:0;mso-wrap-distance-right:9pt;mso-wrap-distance-bottom:0;mso-position-horizontal:absolute;mso-position-horizontal-relative:margin;mso-position-vertical:absolute;mso-position-vertical-relative:text;mso-width-percent:0;mso-height-percent:0;mso-width-relative:margin;mso-height-relative:margin;v-text-anchor:middle" o:gfxdata="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" filled="f" strokecolor="red" strokeweight="2.25pt">
                 <w10:wrap anchorx="margin"/>
@@ -10102,7 +10102,7 @@
         <w:rPr>
           <w:rFonts w:ascii="Arial" w:hAnsi="Arial" w:cs="Arial"/>
           <w:noProof/>
-          <w:lang w:eastAsia="es-ES"/>
+          <w:lang w:val="es-MX" w:eastAsia="es-MX"/>
         </w:rPr>
         <w:drawing>
           <wp:inline distT="0" distB="0" distL="0" distR="0" wp14:anchorId="55AF9BE2" wp14:editId="0DA412F5">
@@ -10203,7 +10203,7 @@
         <w:rPr>
           <w:rFonts w:ascii="Arial" w:hAnsi="Arial" w:cs="Arial"/>
           <w:noProof/>
-          <w:lang w:eastAsia="es-ES"/>
+          <w:lang w:val="es-MX" w:eastAsia="es-MX"/>
         </w:rPr>
         <mc:AlternateContent>
           <mc:Choice Requires="wps">
@@ -10272,7 +10272,7 @@
               </wp:anchor>
             </w:drawing>
           </mc:Choice>
-          <mc:Fallback xmlns:w16se="http://schemas.microsoft.com/office/word/2015/wordml/symex" xmlns:cx1="http://schemas.microsoft.com/office/drawing/2015/9/8/chartex" xmlns:cx="http://schemas.microsoft.com/office/drawing/2014/chartex">
+          <mc:Fallback>
             <w:pict>
               <v:rect w14:anchorId="485D3768" id="Rectángulo 99" o:spid="_x0000_s1026" style="position:absolute;margin-left:433.75pt;margin-top:54.65pt;width:10.7pt;height:23.05pt;rotation:90;flip:y;z-index:251798528;visibility:visible;mso-wrap-style:square;mso-width-percent:0;mso-height-percent:0;mso-wrap-distance-left:9pt;mso-wrap-distance-top:0;mso-wrap-distance-right:9pt;mso-wrap-distance-bottom:0;mso-position-horizontal:absolute;mso-position-horizontal-relative:margin;mso-position-vertical:absolute;mso-position-vertical-relative:text;mso-width-percent:0;mso-height-percent:0;mso-width-relative:margin;mso-height-relative:margin;v-text-anchor:middle" o:gfxdata="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" filled="f" strokecolor="red" strokeweight="2.25pt">
                 <w10:wrap anchorx="margin"/>
@@ -10285,7 +10285,7 @@
         <w:rPr>
           <w:rFonts w:ascii="Arial" w:hAnsi="Arial" w:cs="Arial"/>
           <w:noProof/>
-          <w:lang w:eastAsia="es-ES"/>
+          <w:lang w:val="es-MX" w:eastAsia="es-MX"/>
         </w:rPr>
         <w:drawing>
           <wp:inline distT="0" distB="0" distL="0" distR="0" wp14:anchorId="4EA46B93" wp14:editId="0198EE70">
@@ -10392,7 +10392,7 @@
         <w:rPr>
           <w:rFonts w:ascii="Arial" w:hAnsi="Arial" w:cs="Arial"/>
           <w:noProof/>
-          <w:lang w:eastAsia="es-ES"/>
+          <w:lang w:val="es-MX" w:eastAsia="es-MX"/>
         </w:rPr>
         <w:drawing>
           <wp:anchor distT="0" distB="0" distL="114300" distR="114300" simplePos="0" relativeHeight="251799552" behindDoc="0" locked="0" layoutInCell="1" allowOverlap="1">
@@ -10501,7 +10501,7 @@
         <w:rPr>
           <w:rFonts w:ascii="Arial" w:hAnsi="Arial" w:cs="Arial"/>
           <w:noProof/>
-          <w:lang w:eastAsia="es-ES"/>
+          <w:lang w:val="es-MX" w:eastAsia="es-MX"/>
         </w:rPr>
         <mc:AlternateContent>
           <mc:Choice Requires="wps">
@@ -10570,7 +10570,7 @@
               </wp:anchor>
             </w:drawing>
           </mc:Choice>
-          <mc:Fallback xmlns:w16se="http://schemas.microsoft.com/office/word/2015/wordml/symex" xmlns:cx1="http://schemas.microsoft.com/office/drawing/2015/9/8/chartex" xmlns:cx="http://schemas.microsoft.com/office/drawing/2014/chartex">
+          <mc:Fallback>
             <w:pict>
               <v:rect w14:anchorId="397FA398" id="Rectángulo 104" o:spid="_x0000_s1026" style="position:absolute;margin-left:423.5pt;margin-top:15.8pt;width:15.05pt;height:30.6pt;rotation:90;flip:y;z-index:251803648;visibility:visible;mso-wrap-style:square;mso-width-percent:0;mso-height-percent:0;mso-wrap-distance-left:9pt;mso-wrap-distance-top:0;mso-wrap-distance-right:9pt;mso-wrap-distance-bottom:0;mso-position-horizontal:absolute;mso-position-horizontal-relative:margin;mso-position-vertical:absolute;mso-position-vertical-relative:text;mso-width-percent:0;mso-height-percent:0;mso-width-relative:margin;mso-height-relative:margin;v-text-anchor:middle" o:gfxdata="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" filled="f" strokecolor="red" strokeweight="2.25pt">
                 <w10:wrap anchorx="margin"/>
@@ -10640,7 +10640,7 @@
         <w:rPr>
           <w:rFonts w:ascii="Arial" w:hAnsi="Arial" w:cs="Arial"/>
           <w:noProof/>
-          <w:lang w:eastAsia="es-ES"/>
+          <w:lang w:val="es-MX" w:eastAsia="es-MX"/>
         </w:rPr>
         <mc:AlternateContent>
           <mc:Choice Requires="wps">
@@ -10722,7 +10722,7 @@
         <w:rPr>
           <w:rFonts w:ascii="Arial" w:hAnsi="Arial" w:cs="Arial"/>
           <w:noProof/>
-          <w:lang w:eastAsia="es-ES"/>
+          <w:lang w:val="es-MX" w:eastAsia="es-MX"/>
         </w:rPr>
         <mc:AlternateContent>
           <mc:Choice Requires="wps">
@@ -10791,7 +10791,7 @@
               </wp:anchor>
             </w:drawing>
           </mc:Choice>
-          <mc:Fallback xmlns:w16se="http://schemas.microsoft.com/office/word/2015/wordml/symex" xmlns:cx1="http://schemas.microsoft.com/office/drawing/2015/9/8/chartex" xmlns:cx="http://schemas.microsoft.com/office/drawing/2014/chartex">
+          <mc:Fallback>
             <w:pict>
               <v:rect w14:anchorId="43D59A34" id="Rectángulo 107" o:spid="_x0000_s1026" style="position:absolute;margin-left:351.5pt;margin-top:78.2pt;width:14.4pt;height:67.85pt;rotation:90;flip:y;z-index:251807744;visibility:visible;mso-wrap-style:square;mso-width-percent:0;mso-height-percent:0;mso-wrap-distance-left:9pt;mso-wrap-distance-top:0;mso-wrap-distance-right:9pt;mso-wrap-distance-bottom:0;mso-position-horizontal:absolute;mso-position-horizontal-relative:margin;mso-position-vertical:absolute;mso-position-vertical-relative:text;mso-width-percent:0;mso-height-percent:0;mso-width-relative:margin;mso-height-relative:margin;v-text-anchor:middle" o:gfxdata="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" filled="f" strokecolor="red" strokeweight="2.25pt">
                 <w10:wrap anchorx="margin"/>
@@ -10806,7 +10806,7 @@
           <w:noProof/>
           <w:sz w:val="24"/>
           <w:szCs w:val="24"/>
-          <w:lang w:eastAsia="es-ES"/>
+          <w:lang w:val="es-MX" w:eastAsia="es-MX"/>
         </w:rPr>
         <w:drawing>
           <wp:inline distT="0" distB="0" distL="0" distR="0" wp14:anchorId="4DA64CF8" wp14:editId="7FE3A360">
@@ -10966,7 +10966,7 @@
         <w:rPr>
           <w:rFonts w:ascii="Arial" w:hAnsi="Arial" w:cs="Arial"/>
           <w:noProof/>
-          <w:lang w:eastAsia="es-ES"/>
+          <w:lang w:val="es-MX" w:eastAsia="es-MX"/>
         </w:rPr>
         <w:drawing>
           <wp:inline distT="0" distB="0" distL="0" distR="0" wp14:anchorId="7B7C3880" wp14:editId="35FF5B63">
@@ -11130,7 +11130,7 @@
         <w:rPr>
           <w:rFonts w:ascii="Arial" w:hAnsi="Arial" w:cs="Arial"/>
           <w:noProof/>
-          <w:lang w:eastAsia="es-ES"/>
+          <w:lang w:val="es-MX" w:eastAsia="es-MX"/>
         </w:rPr>
         <w:lastRenderedPageBreak/>
         <w:drawing>
@@ -11239,7 +11239,7 @@
         <w:rPr>
           <w:rFonts w:ascii="Arial" w:hAnsi="Arial" w:cs="Arial"/>
           <w:noProof/>
-          <w:lang w:eastAsia="es-ES"/>
+          <w:lang w:val="es-MX" w:eastAsia="es-MX"/>
         </w:rPr>
         <mc:AlternateContent>
           <mc:Choice Requires="wps">
@@ -11308,7 +11308,7 @@
               </wp:anchor>
             </w:drawing>
           </mc:Choice>
-          <mc:Fallback xmlns:w16se="http://schemas.microsoft.com/office/word/2015/wordml/symex" xmlns:cx1="http://schemas.microsoft.com/office/drawing/2015/9/8/chartex" xmlns:cx="http://schemas.microsoft.com/office/drawing/2014/chartex">
+          <mc:Fallback>
             <w:pict>
               <v:rect w14:anchorId="201584F3" id="Rectángulo 141" o:spid="_x0000_s1026" style="position:absolute;margin-left:71.95pt;margin-top:76.55pt;width:10.05pt;height:125.95pt;rotation:90;flip:y;z-index:251740160;visibility:visible;mso-wrap-style:square;mso-width-percent:0;mso-height-percent:0;mso-wrap-distance-left:9pt;mso-wrap-distance-top:0;mso-wrap-distance-right:9pt;mso-wrap-distance-bottom:0;mso-position-horizontal:absolute;mso-position-horizontal-relative:margin;mso-position-vertical:absolute;mso-position-vertical-relative:text;mso-width-percent:0;mso-height-percent:0;mso-width-relative:margin;mso-height-relative:margin;v-text-anchor:middle" o:gfxdata="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" filled="f" strokecolor="red" strokeweight="2.25pt">
                 <w10:wrap anchorx="margin"/>
@@ -11321,7 +11321,7 @@
         <w:rPr>
           <w:rFonts w:ascii="Arial" w:hAnsi="Arial" w:cs="Arial"/>
           <w:noProof/>
-          <w:lang w:eastAsia="es-ES"/>
+          <w:lang w:val="es-MX" w:eastAsia="es-MX"/>
         </w:rPr>
         <w:drawing>
           <wp:inline distT="0" distB="0" distL="0" distR="0" wp14:anchorId="0ACF9518" wp14:editId="58975E95">
@@ -11430,7 +11430,7 @@
         <w:rPr>
           <w:rFonts w:ascii="Arial" w:hAnsi="Arial" w:cs="Arial"/>
           <w:noProof/>
-          <w:lang w:eastAsia="es-ES"/>
+          <w:lang w:val="es-MX" w:eastAsia="es-MX"/>
         </w:rPr>
         <mc:AlternateContent>
           <mc:Choice Requires="wps">
@@ -11499,7 +11499,7 @@
               </wp:anchor>
             </w:drawing>
           </mc:Choice>
-          <mc:Fallback xmlns:w16se="http://schemas.microsoft.com/office/word/2015/wordml/symex" xmlns:cx1="http://schemas.microsoft.com/office/drawing/2015/9/8/chartex" xmlns:cx="http://schemas.microsoft.com/office/drawing/2014/chartex">
+          <mc:Fallback>
             <w:pict>
               <v:rect w14:anchorId="7C55FE72" id="Rectángulo 145" o:spid="_x0000_s1026" style="position:absolute;margin-left:266.45pt;margin-top:59.45pt;width:12.05pt;height:64pt;rotation:90;flip:y;z-index:251742208;visibility:visible;mso-wrap-style:square;mso-width-percent:0;mso-height-percent:0;mso-wrap-distance-left:9pt;mso-wrap-distance-top:0;mso-wrap-distance-right:9pt;mso-wrap-distance-bottom:0;mso-position-horizontal:absolute;mso-position-horizontal-relative:margin;mso-position-vertical:absolute;mso-position-vertical-relative:text;mso-width-percent:0;mso-height-percent:0;mso-width-relative:margin;mso-height-relative:margin;v-text-anchor:middle" o:gfxdata="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" filled="f" strokecolor="red" strokeweight="2.25pt">
                 <w10:wrap anchorx="margin"/>
@@ -11512,7 +11512,7 @@
         <w:rPr>
           <w:rFonts w:ascii="Arial" w:hAnsi="Arial" w:cs="Arial"/>
           <w:noProof/>
-          <w:lang w:eastAsia="es-ES"/>
+          <w:lang w:val="es-MX" w:eastAsia="es-MX"/>
         </w:rPr>
         <w:drawing>
           <wp:inline distT="0" distB="0" distL="0" distR="0" wp14:anchorId="768A263E" wp14:editId="6E47ABA3">
@@ -11703,7 +11703,7 @@
         <w:rPr>
           <w:rFonts w:ascii="Arial" w:hAnsi="Arial" w:cs="Arial"/>
           <w:noProof/>
-          <w:lang w:eastAsia="es-ES"/>
+          <w:lang w:val="es-MX" w:eastAsia="es-MX"/>
         </w:rPr>
         <mc:AlternateContent>
           <mc:Choice Requires="wps">
@@ -11772,7 +11772,7 @@
               </wp:anchor>
             </w:drawing>
           </mc:Choice>
-          <mc:Fallback xmlns:w16se="http://schemas.microsoft.com/office/word/2015/wordml/symex" xmlns:cx1="http://schemas.microsoft.com/office/drawing/2015/9/8/chartex" xmlns:cx="http://schemas.microsoft.com/office/drawing/2014/chartex">
+          <mc:Fallback>
             <w:pict>
               <v:rect w14:anchorId="08D1205E" id="Rectángulo 150" o:spid="_x0000_s1026" style="position:absolute;margin-left:385.85pt;margin-top:96.95pt;width:16.05pt;height:33.6pt;rotation:90;flip:y;z-index:251745280;visibility:visible;mso-wrap-style:square;mso-width-percent:0;mso-height-percent:0;mso-wrap-distance-left:9pt;mso-wrap-distance-top:0;mso-wrap-distance-right:9pt;mso-wrap-distance-bottom:0;mso-position-horizontal:absolute;mso-position-horizontal-relative:margin;mso-position-vertical:absolute;mso-position-vertical-relative:text;mso-width-percent:0;mso-height-percent:0;mso-width-relative:margin;mso-height-relative:margin;v-text-anchor:middle" o:gfxdata="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" filled="f" strokecolor="red" strokeweight="2.25pt">
                 <w10:wrap anchorx="margin"/>
@@ -11785,7 +11785,7 @@
         <w:rPr>
           <w:rFonts w:ascii="Arial" w:hAnsi="Arial" w:cs="Arial"/>
           <w:noProof/>
-          <w:lang w:eastAsia="es-ES"/>
+          <w:lang w:val="es-MX" w:eastAsia="es-MX"/>
         </w:rPr>
         <mc:AlternateContent>
           <mc:Choice Requires="wps">
@@ -11854,7 +11854,7 @@
               </wp:anchor>
             </w:drawing>
           </mc:Choice>
-          <mc:Fallback xmlns:w16se="http://schemas.microsoft.com/office/word/2015/wordml/symex" xmlns:cx1="http://schemas.microsoft.com/office/drawing/2015/9/8/chartex" xmlns:cx="http://schemas.microsoft.com/office/drawing/2014/chartex">
+          <mc:Fallback>
             <w:pict>
               <v:rect w14:anchorId="6F76CBA0" id="Rectángulo 146" o:spid="_x0000_s1026" style="position:absolute;margin-left:210.65pt;margin-top:60pt;width:16.85pt;height:77.45pt;rotation:90;flip:y;z-index:251744256;visibility:visible;mso-wrap-style:square;mso-width-percent:0;mso-height-percent:0;mso-wrap-distance-left:9pt;mso-wrap-distance-top:0;mso-wrap-distance-right:9pt;mso-wrap-distance-bottom:0;mso-position-horizontal:absolute;mso-position-horizontal-relative:margin;mso-position-vertical:absolute;mso-position-vertical-relative:text;mso-width-percent:0;mso-height-percent:0;mso-width-relative:margin;mso-height-relative:margin;v-text-anchor:middle" o:gfxdata="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" filled="f" strokecolor="red" strokeweight="2.25pt">
                 <w10:wrap anchorx="margin"/>
@@ -11867,7 +11867,7 @@
         <w:rPr>
           <w:rFonts w:ascii="Arial" w:hAnsi="Arial" w:cs="Arial"/>
           <w:noProof/>
-          <w:lang w:eastAsia="es-ES"/>
+          <w:lang w:val="es-MX" w:eastAsia="es-MX"/>
         </w:rPr>
         <w:drawing>
           <wp:inline distT="0" distB="0" distL="0" distR="0" wp14:anchorId="3F3DC0EC" wp14:editId="3F1EE777">
@@ -12004,7 +12004,7 @@
         <w:rPr>
           <w:rFonts w:ascii="Arial" w:hAnsi="Arial" w:cs="Arial"/>
           <w:noProof/>
-          <w:lang w:eastAsia="es-ES"/>
+          <w:lang w:val="es-MX" w:eastAsia="es-MX"/>
         </w:rPr>
         <mc:AlternateContent>
           <mc:Choice Requires="wps">
@@ -12073,7 +12073,7 @@
               </wp:anchor>
             </w:drawing>
           </mc:Choice>
-          <mc:Fallback xmlns:w16se="http://schemas.microsoft.com/office/word/2015/wordml/symex" xmlns:cx1="http://schemas.microsoft.com/office/drawing/2015/9/8/chartex" xmlns:cx="http://schemas.microsoft.com/office/drawing/2014/chartex">
+          <mc:Fallback>
             <w:pict>
               <v:rect w14:anchorId="2D255E02" id="Rectángulo 147" o:spid="_x0000_s1026" style="position:absolute;margin-left:287.55pt;margin-top:38.55pt;width:13.7pt;height:72.1pt;rotation:90;flip:y;z-index:251747328;visibility:visible;mso-wrap-style:square;mso-width-percent:0;mso-height-percent:0;mso-wrap-distance-left:9pt;mso-wrap-distance-top:0;mso-wrap-distance-right:9pt;mso-wrap-distance-bottom:0;mso-position-horizontal:absolute;mso-position-horizontal-relative:margin;mso-position-vertical:absolute;mso-position-vertical-relative:text;mso-width-percent:0;mso-height-percent:0;mso-width-relative:margin;mso-height-relative:margin;v-text-anchor:middle" o:gfxdata="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" filled="f" strokecolor="red" strokeweight="2.25pt">
                 <w10:wrap anchorx="margin"/>
@@ -12086,7 +12086,7 @@
         <w:rPr>
           <w:rFonts w:ascii="Arial" w:hAnsi="Arial" w:cs="Arial"/>
           <w:noProof/>
-          <w:lang w:eastAsia="es-ES"/>
+          <w:lang w:val="es-MX" w:eastAsia="es-MX"/>
         </w:rPr>
         <w:drawing>
           <wp:inline distT="0" distB="0" distL="0" distR="0" wp14:anchorId="638C5B42" wp14:editId="342586EE">
@@ -12261,7 +12261,7 @@
         <w:rPr>
           <w:rFonts w:ascii="Arial" w:hAnsi="Arial" w:cs="Arial"/>
           <w:noProof/>
-          <w:lang w:eastAsia="es-ES"/>
+          <w:lang w:val="es-MX" w:eastAsia="es-MX"/>
         </w:rPr>
         <mc:AlternateContent>
           <mc:Choice Requires="wps">
@@ -12330,7 +12330,7 @@
               </wp:anchor>
             </w:drawing>
           </mc:Choice>
-          <mc:Fallback xmlns:w16se="http://schemas.microsoft.com/office/word/2015/wordml/symex" xmlns:cx1="http://schemas.microsoft.com/office/drawing/2015/9/8/chartex" xmlns:cx="http://schemas.microsoft.com/office/drawing/2014/chartex">
+          <mc:Fallback>
             <w:pict>
               <v:rect w14:anchorId="7D282658" id="Rectángulo 153" o:spid="_x0000_s1026" style="position:absolute;margin-left:80.95pt;margin-top:81.4pt;width:8.95pt;height:107.55pt;rotation:90;flip:y;z-index:251749376;visibility:visible;mso-wrap-style:square;mso-width-percent:0;mso-height-percent:0;mso-wrap-distance-left:9pt;mso-wrap-distance-top:0;mso-wrap-distance-right:9pt;mso-wrap-distance-bottom:0;mso-position-horizontal:absolute;mso-position-horizontal-relative:margin;mso-position-vertical:absolute;mso-position-vertical-relative:text;mso-width-percent:0;mso-height-percent:0;mso-width-relative:margin;mso-height-relative:margin;v-text-anchor:middle" o:gfxdata="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" filled="f" strokecolor="red" strokeweight="2.25pt">
                 <w10:wrap anchorx="margin"/>
@@ -12343,7 +12343,7 @@
         <w:rPr>
           <w:rFonts w:ascii="Arial" w:hAnsi="Arial" w:cs="Arial"/>
           <w:noProof/>
-          <w:lang w:eastAsia="es-ES"/>
+          <w:lang w:val="es-MX" w:eastAsia="es-MX"/>
         </w:rPr>
         <w:drawing>
           <wp:inline distT="0" distB="0" distL="0" distR="0" wp14:anchorId="29B061E8" wp14:editId="6EA8C6AA">
@@ -12433,7 +12433,7 @@
         <w:rPr>
           <w:rFonts w:ascii="Arial" w:hAnsi="Arial" w:cs="Arial"/>
           <w:noProof/>
-          <w:lang w:eastAsia="es-ES"/>
+          <w:lang w:val="es-MX" w:eastAsia="es-MX"/>
         </w:rPr>
         <mc:AlternateContent>
           <mc:Choice Requires="wps">
@@ -12502,7 +12502,7 @@
               </wp:anchor>
             </w:drawing>
           </mc:Choice>
-          <mc:Fallback xmlns:w16se="http://schemas.microsoft.com/office/word/2015/wordml/symex" xmlns:cx1="http://schemas.microsoft.com/office/drawing/2015/9/8/chartex" xmlns:cx="http://schemas.microsoft.com/office/drawing/2014/chartex">
+          <mc:Fallback>
             <w:pict>
               <v:rect w14:anchorId="5CB6929B" id="Rectángulo 157" o:spid="_x0000_s1026" style="position:absolute;margin-left:316.25pt;margin-top:83pt;width:7.55pt;height:15.3pt;rotation:90;flip:y;z-index:251751424;visibility:visible;mso-wrap-style:square;mso-width-percent:0;mso-height-percent:0;mso-wrap-distance-left:9pt;mso-wrap-distance-top:0;mso-wrap-distance-right:9pt;mso-wrap-distance-bottom:0;mso-position-horizontal:absolute;mso-position-horizontal-relative:margin;mso-position-vertical:absolute;mso-position-vertical-relative:text;mso-width-percent:0;mso-height-percent:0;mso-width-relative:margin;mso-height-relative:margin;v-text-anchor:middle" o:gfxdata="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" filled="f" strokecolor="red" strokeweight="2.25pt">
                 <w10:wrap anchorx="margin"/>
@@ -12515,7 +12515,7 @@
         <w:rPr>
           <w:rFonts w:ascii="Arial" w:hAnsi="Arial" w:cs="Arial"/>
           <w:noProof/>
-          <w:lang w:eastAsia="es-ES"/>
+          <w:lang w:val="es-MX" w:eastAsia="es-MX"/>
         </w:rPr>
         <w:drawing>
           <wp:inline distT="0" distB="0" distL="0" distR="0" wp14:anchorId="5A2EEEB2" wp14:editId="725B397E">
@@ -12623,7 +12623,7 @@
         <w:rPr>
           <w:rFonts w:ascii="Arial" w:hAnsi="Arial" w:cs="Arial"/>
           <w:noProof/>
-          <w:lang w:eastAsia="es-ES"/>
+          <w:lang w:val="es-MX" w:eastAsia="es-MX"/>
         </w:rPr>
         <mc:AlternateContent>
           <mc:Choice Requires="wps">
@@ -12692,7 +12692,7 @@
               </wp:anchor>
             </w:drawing>
           </mc:Choice>
-          <mc:Fallback xmlns:w16se="http://schemas.microsoft.com/office/word/2015/wordml/symex" xmlns:cx1="http://schemas.microsoft.com/office/drawing/2015/9/8/chartex" xmlns:cx="http://schemas.microsoft.com/office/drawing/2014/chartex">
+          <mc:Fallback>
             <w:pict>
               <v:rect w14:anchorId="2B942477" id="Rectángulo 80" o:spid="_x0000_s1026" style="position:absolute;margin-left:363.3pt;margin-top:21.8pt;width:7.55pt;height:15.3pt;rotation:90;flip:y;z-index:251753472;visibility:visible;mso-wrap-style:square;mso-width-percent:0;mso-height-percent:0;mso-wrap-distance-left:9pt;mso-wrap-distance-top:0;mso-wrap-distance-right:9pt;mso-wrap-distance-bottom:0;mso-position-horizontal:absolute;mso-position-horizontal-relative:margin;mso-position-vertical:absolute;mso-position-vertical-relative:text;mso-width-percent:0;mso-height-percent:0;mso-width-relative:margin;mso-height-relative:margin;v-text-anchor:middle" o:gfxdata="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" filled="f" strokecolor="red" strokeweight="2.25pt">
                 <w10:wrap anchorx="margin"/>
@@ -12705,7 +12705,7 @@
         <w:rPr>
           <w:rFonts w:ascii="Arial" w:hAnsi="Arial" w:cs="Arial"/>
           <w:noProof/>
-          <w:lang w:eastAsia="es-ES"/>
+          <w:lang w:val="es-MX" w:eastAsia="es-MX"/>
         </w:rPr>
         <w:drawing>
           <wp:inline distT="0" distB="0" distL="0" distR="0" wp14:anchorId="34A3DBC5" wp14:editId="7D0DC82F">
@@ -12887,7 +12887,7 @@
         <w:rPr>
           <w:rFonts w:ascii="Arial" w:hAnsi="Arial" w:cs="Arial"/>
           <w:noProof/>
-          <w:lang w:eastAsia="es-ES"/>
+          <w:lang w:val="es-MX" w:eastAsia="es-MX"/>
         </w:rPr>
         <mc:AlternateContent>
           <mc:Choice Requires="wps">
@@ -12969,7 +12969,7 @@
         <w:rPr>
           <w:rFonts w:ascii="Arial" w:hAnsi="Arial" w:cs="Arial"/>
           <w:noProof/>
-          <w:lang w:eastAsia="es-ES"/>
+          <w:lang w:val="es-MX" w:eastAsia="es-MX"/>
         </w:rPr>
         <w:drawing>
           <wp:inline distT="0" distB="0" distL="0" distR="0" wp14:anchorId="07C45A71" wp14:editId="12CE452B">
@@ -13062,7 +13062,7 @@
         <w:rPr>
           <w:rFonts w:ascii="Arial" w:hAnsi="Arial" w:cs="Arial"/>
           <w:noProof/>
-          <w:lang w:eastAsia="es-ES"/>
+          <w:lang w:val="es-MX" w:eastAsia="es-MX"/>
         </w:rPr>
         <mc:AlternateContent>
           <mc:Choice Requires="wps">
@@ -13178,7 +13178,7 @@
         <w:rPr>
           <w:rFonts w:ascii="Arial" w:hAnsi="Arial" w:cs="Arial"/>
           <w:noProof/>
-          <w:lang w:eastAsia="es-ES"/>
+          <w:lang w:val="es-MX" w:eastAsia="es-MX"/>
         </w:rPr>
         <mc:AlternateContent>
           <mc:Choice Requires="wps">
@@ -13259,8 +13259,10 @@
       <w:r>
         <w:rPr>
           <w:rFonts w:ascii="Arial" w:hAnsi="Arial" w:cs="Arial"/>
-          <w:sz w:val="24"/>
-          <w:szCs w:val="24"/>
+          <w:noProof/>
+          <w:sz w:val="24"/>
+          <w:szCs w:val="24"/>
+          <w:lang w:val="es-MX" w:eastAsia="es-MX"/>
         </w:rPr>
         <w:drawing>
           <wp:inline distT="0" distB="0" distL="0" distR="0" wp14:anchorId="31EB477D" wp14:editId="2A225A08">
@@ -13424,7 +13426,7 @@
         <w:rPr>
           <w:rFonts w:ascii="Arial" w:hAnsi="Arial" w:cs="Arial"/>
           <w:noProof/>
-          <w:lang w:eastAsia="es-ES"/>
+          <w:lang w:val="es-MX" w:eastAsia="es-MX"/>
         </w:rPr>
         <mc:AlternateContent>
           <mc:Choice Requires="wps">
@@ -13506,7 +13508,7 @@
         <w:rPr>
           <w:rFonts w:ascii="Arial" w:hAnsi="Arial" w:cs="Arial"/>
           <w:noProof/>
-          <w:lang w:eastAsia="es-ES"/>
+          <w:lang w:val="es-MX" w:eastAsia="es-MX"/>
         </w:rPr>
         <mc:AlternateContent>
           <mc:Choice Requires="wps">
@@ -13623,7 +13625,7 @@
         <w:rPr>
           <w:rFonts w:ascii="Arial" w:hAnsi="Arial" w:cs="Arial"/>
           <w:noProof/>
-          <w:lang w:eastAsia="es-ES"/>
+          <w:lang w:val="es-MX" w:eastAsia="es-MX"/>
         </w:rPr>
         <mc:AlternateContent>
           <mc:Choice Requires="wps">
@@ -13705,7 +13707,7 @@
         <w:rPr>
           <w:rFonts w:ascii="Arial" w:hAnsi="Arial" w:cs="Arial"/>
           <w:noProof/>
-          <w:lang w:eastAsia="es-ES"/>
+          <w:lang w:val="es-MX" w:eastAsia="es-MX"/>
         </w:rPr>
         <w:drawing>
           <wp:anchor distT="0" distB="0" distL="114300" distR="114300" simplePos="0" relativeHeight="251756544" behindDoc="0" locked="0" layoutInCell="1" allowOverlap="1" wp14:anchorId="08D9D78A" wp14:editId="282E89DF">
@@ -13790,8 +13792,10 @@
       <w:r>
         <w:rPr>
           <w:rFonts w:ascii="Arial" w:hAnsi="Arial" w:cs="Arial"/>
-          <w:sz w:val="24"/>
-          <w:szCs w:val="24"/>
+          <w:noProof/>
+          <w:sz w:val="24"/>
+          <w:szCs w:val="24"/>
+          <w:lang w:val="es-MX" w:eastAsia="es-MX"/>
         </w:rPr>
         <w:drawing>
           <wp:inline distT="0" distB="0" distL="0" distR="0" wp14:anchorId="542DDE6E" wp14:editId="2D36BF90">
@@ -13932,7 +13936,7 @@
         <w:rPr>
           <w:rFonts w:ascii="Arial" w:hAnsi="Arial" w:cs="Arial"/>
           <w:noProof/>
-          <w:lang w:eastAsia="es-ES"/>
+          <w:lang w:val="es-MX" w:eastAsia="es-MX"/>
         </w:rPr>
         <w:lastRenderedPageBreak/>
         <mc:AlternateContent>
@@ -14002,7 +14006,7 @@
               </wp:anchor>
             </w:drawing>
           </mc:Choice>
-          <mc:Fallback xmlns:w16se="http://schemas.microsoft.com/office/word/2015/wordml/symex" xmlns:cx1="http://schemas.microsoft.com/office/drawing/2015/9/8/chartex" xmlns:cx="http://schemas.microsoft.com/office/drawing/2014/chartex">
+          <mc:Fallback>
             <w:pict>
               <v:rect w14:anchorId="241A67C9" id="Rectángulo 167" o:spid="_x0000_s1026" style="position:absolute;margin-left:291.6pt;margin-top:55.1pt;width:14.7pt;height:29.55pt;rotation:90;flip:y;z-index:251761664;visibility:visible;mso-wrap-style:square;mso-width-percent:0;mso-height-percent:0;mso-wrap-distance-left:9pt;mso-wrap-distance-top:0;mso-wrap-distance-right:9pt;mso-wrap-distance-bottom:0;mso-position-horizontal:absolute;mso-position-horizontal-relative:margin;mso-position-vertical:absolute;mso-position-vertical-relative:text;mso-width-percent:0;mso-height-percent:0;mso-width-relative:margin;mso-height-relative:margin;v-text-anchor:middle" o:gfxdata="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" filled="f" strokecolor="red" strokeweight="2.25pt">
                 <w10:wrap anchorx="margin"/>
@@ -14015,7 +14019,7 @@
         <w:rPr>
           <w:rFonts w:ascii="Arial" w:hAnsi="Arial" w:cs="Arial"/>
           <w:noProof/>
-          <w:lang w:eastAsia="es-ES"/>
+          <w:lang w:val="es-MX" w:eastAsia="es-MX"/>
         </w:rPr>
         <w:drawing>
           <wp:inline distT="0" distB="0" distL="0" distR="0" wp14:anchorId="6192DD52" wp14:editId="19A1E8E3">
@@ -14223,7 +14227,7 @@
         <w:rPr>
           <w:rFonts w:ascii="Arial" w:hAnsi="Arial" w:cs="Arial"/>
           <w:noProof/>
-          <w:lang w:eastAsia="es-ES"/>
+          <w:lang w:val="es-MX" w:eastAsia="es-MX"/>
         </w:rPr>
         <mc:AlternateContent>
           <mc:Choice Requires="wps">
@@ -14231,10 +14235,10 @@
               <wp:anchor distT="0" distB="0" distL="114300" distR="114300" simplePos="0" relativeHeight="251763712" behindDoc="0" locked="0" layoutInCell="1" allowOverlap="1" wp14:anchorId="309A39B1" wp14:editId="27A3FB84">
                 <wp:simplePos x="0" y="0"/>
                 <wp:positionH relativeFrom="margin">
-                  <wp:posOffset>4908867</wp:posOffset>
+                  <wp:posOffset>4908866</wp:posOffset>
                 </wp:positionH>
                 <wp:positionV relativeFrom="paragraph">
-                  <wp:posOffset>1259735</wp:posOffset>
+                  <wp:posOffset>1238416</wp:posOffset>
                 </wp:positionV>
                 <wp:extent cx="130637" cy="186690"/>
                 <wp:effectExtent l="9843" t="28257" r="13017" b="13018"/>
@@ -14294,7 +14298,7 @@
           </mc:Choice>
           <mc:Fallback>
             <w:pict>
-              <v:rect w14:anchorId="02C12CE1" id="Rectángulo 86" o:spid="_x0000_s1026" style="position:absolute;margin-left:386.5pt;margin-top:99.2pt;width:10.3pt;height:14.7pt;rotation:90;flip:y;z-index:251763712;visibility:visible;mso-wrap-style:square;mso-width-percent:0;mso-height-percent:0;mso-wrap-distance-left:9pt;mso-wrap-distance-top:0;mso-wrap-distance-right:9pt;mso-wrap-distance-bottom:0;mso-position-horizontal:absolute;mso-position-horizontal-relative:margin;mso-position-vertical:absolute;mso-position-vertical-relative:text;mso-width-percent:0;mso-height-percent:0;mso-width-relative:margin;mso-height-relative:margin;v-text-anchor:middle" o:gfxdata="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" filled="f" strokecolor="red" strokeweight="2.25pt">
+              <v:rect w14:anchorId="19AA0B75" id="Rectángulo 86" o:spid="_x0000_s1026" style="position:absolute;margin-left:386.5pt;margin-top:97.5pt;width:10.3pt;height:14.7pt;rotation:90;flip:y;z-index:251763712;visibility:visible;mso-wrap-style:square;mso-width-percent:0;mso-height-percent:0;mso-wrap-distance-left:9pt;mso-wrap-distance-top:0;mso-wrap-distance-right:9pt;mso-wrap-distance-bottom:0;mso-position-horizontal:absolute;mso-position-horizontal-relative:margin;mso-position-vertical:absolute;mso-position-vertical-relative:text;mso-width-percent:0;mso-height-percent:0;mso-width-relative:margin;mso-height-relative:margin;v-text-anchor:middle" o:gfxdata="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" filled="f" strokecolor="red" strokeweight="2.25pt">
                 <w10:wrap anchorx="margin"/>
               </v:rect>
             </w:pict>
@@ -14304,8 +14308,10 @@
       <w:r>
         <w:rPr>
           <w:rFonts w:ascii="Arial" w:hAnsi="Arial" w:cs="Arial"/>
-          <w:sz w:val="24"/>
-          <w:szCs w:val="24"/>
+          <w:noProof/>
+          <w:sz w:val="24"/>
+          <w:szCs w:val="24"/>
+          <w:lang w:val="es-MX" w:eastAsia="es-MX"/>
         </w:rPr>
         <w:drawing>
           <wp:inline distT="0" distB="0" distL="0" distR="0" wp14:anchorId="45F3EA28" wp14:editId="49898548">
@@ -14494,7 +14500,7 @@
         <w:rPr>
           <w:rFonts w:ascii="Arial" w:hAnsi="Arial" w:cs="Arial"/>
           <w:noProof/>
-          <w:lang w:eastAsia="es-ES"/>
+          <w:lang w:val="es-MX" w:eastAsia="es-MX"/>
         </w:rPr>
         <mc:AlternateContent>
           <mc:Choice Requires="wps">
@@ -14576,7 +14582,7 @@
         <w:rPr>
           <w:rFonts w:ascii="Arial" w:hAnsi="Arial" w:cs="Arial"/>
           <w:noProof/>
-          <w:lang w:eastAsia="es-ES"/>
+          <w:lang w:val="es-MX" w:eastAsia="es-MX"/>
         </w:rPr>
         <mc:AlternateContent>
           <mc:Choice Requires="wps">
@@ -14645,7 +14651,7 @@
               </wp:anchor>
             </w:drawing>
           </mc:Choice>
-          <mc:Fallback xmlns:w16se="http://schemas.microsoft.com/office/word/2015/wordml/symex" xmlns:cx1="http://schemas.microsoft.com/office/drawing/2015/9/8/chartex" xmlns:cx="http://schemas.microsoft.com/office/drawing/2014/chartex">
+          <mc:Fallback>
             <w:pict>
               <v:rect w14:anchorId="57AAEAD7" id="Rectángulo 182" o:spid="_x0000_s1026" style="position:absolute;margin-left:433.15pt;margin-top:153.9pt;width:9.75pt;height:19.6pt;rotation:90;flip:y;z-index:251769856;visibility:visible;mso-wrap-style:square;mso-width-percent:0;mso-height-percent:0;mso-wrap-distance-left:9pt;mso-wrap-distance-top:0;mso-wrap-distance-right:9pt;mso-wrap-distance-bottom:0;mso-position-horizontal:absolute;mso-position-horizontal-relative:margin;mso-position-vertical:absolute;mso-position-vertical-relative:text;mso-width-percent:0;mso-height-percent:0;mso-width-relative:margin;mso-height-relative:margin;v-text-anchor:middle" o:gfxdata="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" filled="f" strokecolor="red" strokeweight="1.5pt">
                 <w10:wrap anchorx="margin"/>
@@ -14658,7 +14664,7 @@
         <w:rPr>
           <w:rFonts w:ascii="Arial" w:hAnsi="Arial" w:cs="Arial"/>
           <w:noProof/>
-          <w:lang w:eastAsia="es-ES"/>
+          <w:lang w:val="es-MX" w:eastAsia="es-MX"/>
         </w:rPr>
         <mc:AlternateContent>
           <mc:Choice Requires="wps">
@@ -14727,7 +14733,7 @@
               </wp:anchor>
             </w:drawing>
           </mc:Choice>
-          <mc:Fallback xmlns:w16se="http://schemas.microsoft.com/office/word/2015/wordml/symex" xmlns:cx1="http://schemas.microsoft.com/office/drawing/2015/9/8/chartex" xmlns:cx="http://schemas.microsoft.com/office/drawing/2014/chartex">
+          <mc:Fallback>
             <w:pict>
               <v:rect w14:anchorId="0B5D2E0B" id="Rectángulo 180" o:spid="_x0000_s1026" style="position:absolute;margin-left:245.3pt;margin-top:110.5pt;width:19.6pt;height:39.55pt;rotation:90;flip:y;z-index:251767808;visibility:visible;mso-wrap-style:square;mso-width-percent:0;mso-height-percent:0;mso-wrap-distance-left:9pt;mso-wrap-distance-top:0;mso-wrap-distance-right:9pt;mso-wrap-distance-bottom:0;mso-position-horizontal:absolute;mso-position-horizontal-relative:margin;mso-position-vertical:absolute;mso-position-vertical-relative:text;mso-width-percent:0;mso-height-percent:0;mso-width-relative:margin;mso-height-relative:margin;v-text-anchor:middle" o:gfxdata="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" filled="f" strokecolor="red" strokeweight="1.5pt">
                 <w10:wrap anchorx="margin"/>
@@ -14740,7 +14746,7 @@
         <w:rPr>
           <w:rFonts w:ascii="Arial" w:hAnsi="Arial" w:cs="Arial"/>
           <w:noProof/>
-          <w:lang w:eastAsia="es-ES"/>
+          <w:lang w:val="es-MX" w:eastAsia="es-MX"/>
         </w:rPr>
         <mc:AlternateContent>
           <mc:Choice Requires="wps">
@@ -14809,7 +14815,7 @@
               </wp:anchor>
             </w:drawing>
           </mc:Choice>
-          <mc:Fallback xmlns:w16se="http://schemas.microsoft.com/office/word/2015/wordml/symex" xmlns:cx1="http://schemas.microsoft.com/office/drawing/2015/9/8/chartex" xmlns:cx="http://schemas.microsoft.com/office/drawing/2014/chartex">
+          <mc:Fallback>
             <w:pict>
               <v:rect w14:anchorId="0B5C2884" id="Rectángulo 179" o:spid="_x0000_s1026" style="position:absolute;margin-left:42pt;margin-top:102.9pt;width:16.6pt;height:54.15pt;rotation:90;flip:y;z-index:251766784;visibility:visible;mso-wrap-style:square;mso-width-percent:0;mso-height-percent:0;mso-wrap-distance-left:9pt;mso-wrap-distance-top:0;mso-wrap-distance-right:9pt;mso-wrap-distance-bottom:0;mso-position-horizontal:absolute;mso-position-horizontal-relative:margin;mso-position-vertical:absolute;mso-position-vertical-relative:text;mso-width-percent:0;mso-height-percent:0;mso-width-relative:margin;mso-height-relative:margin;v-text-anchor:middle" o:gfxdata="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" filled="f" strokecolor="red" strokeweight="1.5pt">
                 <w10:wrap anchorx="margin"/>
@@ -14822,7 +14828,7 @@
         <w:rPr>
           <w:rFonts w:ascii="Arial" w:hAnsi="Arial" w:cs="Arial"/>
           <w:noProof/>
-          <w:lang w:eastAsia="es-ES"/>
+          <w:lang w:val="es-MX" w:eastAsia="es-MX"/>
         </w:rPr>
         <mc:AlternateContent>
           <mc:Choice Requires="wps">
@@ -14886,7 +14892,7 @@
               </wp:anchor>
             </w:drawing>
           </mc:Choice>
-          <mc:Fallback xmlns:w16se="http://schemas.microsoft.com/office/word/2015/wordml/symex" xmlns:cx1="http://schemas.microsoft.com/office/drawing/2015/9/8/chartex" xmlns:cx="http://schemas.microsoft.com/office/drawing/2014/chartex">
+          <mc:Fallback>
             <w:pict>
               <v:shapetype w14:anchorId="2EA85552" id="_x0000_t32" coordsize="21600,21600" o:spt="32" o:oned="t" path="m,l21600,21600e" filled="f">
                 <v:path arrowok="t" fillok="f" o:connecttype="none"/>
@@ -14903,7 +14909,7 @@
         <w:rPr>
           <w:rFonts w:ascii="Arial" w:hAnsi="Arial" w:cs="Arial"/>
           <w:noProof/>
-          <w:lang w:eastAsia="es-ES"/>
+          <w:lang w:val="es-MX" w:eastAsia="es-MX"/>
         </w:rPr>
         <w:drawing>
           <wp:inline distT="0" distB="0" distL="0" distR="0" wp14:anchorId="00ABBFD1" wp14:editId="57EA58D1">
@@ -15001,39 +15007,7 @@
           <w:sz w:val="24"/>
           <w:szCs w:val="24"/>
         </w:rPr>
-        <w:t>Una vez realizada la visita, acceda al calendario y sele</w:t>
-      </w:r>
-      <w:r>
-        <w:rPr>
-          <w:rFonts w:ascii="Arial" w:hAnsi="Arial" w:cs="Arial"/>
-          <w:sz w:val="24"/>
-          <w:szCs w:val="24"/>
-        </w:rPr>
-        <w:t xml:space="preserve">ccione la cita correspondiente. </w:t>
-      </w:r>
-      <w:r>
-        <w:rPr>
-          <w:rFonts w:ascii="Arial" w:hAnsi="Arial" w:cs="Arial"/>
-          <w:sz w:val="24"/>
-          <w:szCs w:val="24"/>
-        </w:rPr>
-        <w:t>Presione el botón “</w:t>
-      </w:r>
-      <w:r>
-        <w:rPr>
-          <w:rFonts w:ascii="Arial" w:hAnsi="Arial" w:cs="Arial"/>
-          <w:sz w:val="24"/>
-          <w:szCs w:val="24"/>
-        </w:rPr>
-        <w:t xml:space="preserve">Finalizar la visita” para concluir  la cita. </w:t>
-      </w:r>
-      <w:r>
-        <w:rPr>
-          <w:rFonts w:ascii="Arial" w:hAnsi="Arial" w:cs="Arial"/>
-          <w:sz w:val="24"/>
-          <w:szCs w:val="24"/>
-        </w:rPr>
-        <w:t>La visita se marcará como completada en el sistema.</w:t>
+        <w:t>Una vez realizada la visita, acceda al calendario y seleccione la cita correspondiente. Presione el botón “Finalizar la visita” para concluir  la cita. La visita se marcará como completada en el sistema.</w:t>
       </w:r>
     </w:p>
     <w:p>
@@ -15049,7 +15023,7 @@
         <w:rPr>
           <w:rFonts w:ascii="Arial" w:hAnsi="Arial" w:cs="Arial"/>
           <w:noProof/>
-          <w:lang w:eastAsia="es-ES"/>
+          <w:lang w:val="es-MX" w:eastAsia="es-MX"/>
         </w:rPr>
         <mc:AlternateContent>
           <mc:Choice Requires="wps">
@@ -15130,8 +15104,10 @@
       <w:r>
         <w:rPr>
           <w:rFonts w:ascii="Arial" w:hAnsi="Arial" w:cs="Arial"/>
-          <w:sz w:val="24"/>
-          <w:szCs w:val="24"/>
+          <w:noProof/>
+          <w:sz w:val="24"/>
+          <w:szCs w:val="24"/>
+          <w:lang w:val="es-MX" w:eastAsia="es-MX"/>
         </w:rPr>
         <w:drawing>
           <wp:inline distT="0" distB="0" distL="0" distR="0" wp14:anchorId="7524A88A" wp14:editId="16E21117">
@@ -15215,8 +15191,6 @@
         </w:rPr>
         <w:t>Desde el menú principal, acceda al menú “Almacén” y seleccione la opción “Calendario”.</w:t>
       </w:r>
-      <w:bookmarkStart w:id="37" w:name="_GoBack"/>
-      <w:bookmarkEnd w:id="37"/>
     </w:p>
     <w:p>
       <w:pPr>
@@ -15231,7 +15205,7 @@
         <w:rPr>
           <w:rFonts w:ascii="Arial" w:hAnsi="Arial" w:cs="Arial"/>
           <w:noProof/>
-          <w:lang w:eastAsia="es-ES"/>
+          <w:lang w:val="es-MX" w:eastAsia="es-MX"/>
         </w:rPr>
         <w:lastRenderedPageBreak/>
         <mc:AlternateContent>
@@ -15240,13 +15214,13 @@
               <wp:anchor distT="0" distB="0" distL="114300" distR="114300" simplePos="0" relativeHeight="251822080" behindDoc="0" locked="0" layoutInCell="1" allowOverlap="1" wp14:anchorId="171077E8" wp14:editId="6DD4B8F9">
                 <wp:simplePos x="0" y="0"/>
                 <wp:positionH relativeFrom="margin">
-                  <wp:posOffset>3297132</wp:posOffset>
+                  <wp:posOffset>3327833</wp:posOffset>
                 </wp:positionH>
                 <wp:positionV relativeFrom="paragraph">
-                  <wp:posOffset>1665605</wp:posOffset>
+                  <wp:posOffset>1658902</wp:posOffset>
                 </wp:positionV>
-                <wp:extent cx="414655" cy="575415"/>
-                <wp:effectExtent l="0" t="4127" r="19367" b="19368"/>
+                <wp:extent cx="301839" cy="575415"/>
+                <wp:effectExtent l="0" t="3492" r="18732" b="18733"/>
                 <wp:wrapNone/>
                 <wp:docPr id="121" name="Rectángulo 121"/>
                 <wp:cNvGraphicFramePr/>
@@ -15257,7 +15231,7 @@
                       <wps:spPr>
                         <a:xfrm rot="16200000" flipV="1">
                           <a:off x="0" y="0"/>
-                          <a:ext cx="414655" cy="575415"/>
+                          <a:ext cx="301839" cy="575415"/>
                         </a:xfrm>
                         <a:prstGeom prst="rect">
                           <a:avLst/>
@@ -15303,7 +15277,7 @@
           </mc:Choice>
           <mc:Fallback>
             <w:pict>
-              <v:rect w14:anchorId="0D98DA55" id="Rectángulo 121" o:spid="_x0000_s1026" style="position:absolute;margin-left:259.6pt;margin-top:131.15pt;width:32.65pt;height:45.3pt;rotation:90;flip:y;z-index:251822080;visibility:visible;mso-wrap-style:square;mso-width-percent:0;mso-height-percent:0;mso-wrap-distance-left:9pt;mso-wrap-distance-top:0;mso-wrap-distance-right:9pt;mso-wrap-distance-bottom:0;mso-position-horizontal:absolute;mso-position-horizontal-relative:margin;mso-position-vertical:absolute;mso-position-vertical-relative:text;mso-width-percent:0;mso-height-percent:0;mso-width-relative:margin;mso-height-relative:margin;v-text-anchor:middle" o:gfxdata="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" filled="f" strokecolor="red" strokeweight="1.5pt">
+              <v:rect w14:anchorId="69852426" id="Rectángulo 121" o:spid="_x0000_s1026" style="position:absolute;margin-left:262.05pt;margin-top:130.6pt;width:23.75pt;height:45.3pt;rotation:90;flip:y;z-index:251822080;visibility:visible;mso-wrap-style:square;mso-width-percent:0;mso-height-percent:0;mso-wrap-distance-left:9pt;mso-wrap-distance-top:0;mso-wrap-distance-right:9pt;mso-wrap-distance-bottom:0;mso-position-horizontal:absolute;mso-position-horizontal-relative:margin;mso-position-vertical:absolute;mso-position-vertical-relative:text;mso-width-percent:0;mso-height-percent:0;mso-width-relative:margin;mso-height-relative:margin;v-text-anchor:middle" o:gfxdata="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" filled="f" strokecolor="red" strokeweight="1.5pt">
                 <w10:wrap anchorx="margin"/>
               </v:rect>
             </w:pict>
@@ -15313,8 +15287,10 @@
       <w:r>
         <w:rPr>
           <w:rFonts w:ascii="Arial" w:hAnsi="Arial" w:cs="Arial"/>
-          <w:sz w:val="24"/>
-          <w:szCs w:val="24"/>
+          <w:noProof/>
+          <w:sz w:val="24"/>
+          <w:szCs w:val="24"/>
+          <w:lang w:val="es-MX" w:eastAsia="es-MX"/>
         </w:rPr>
         <w:drawing>
           <wp:inline distT="0" distB="0" distL="0" distR="0" wp14:anchorId="182E495E" wp14:editId="52A2E12B">
@@ -15436,7 +15412,7 @@
         <w:rPr>
           <w:rFonts w:ascii="Arial" w:hAnsi="Arial" w:cs="Arial"/>
           <w:noProof/>
-          <w:lang w:eastAsia="es-ES"/>
+          <w:lang w:val="es-MX" w:eastAsia="es-MX"/>
         </w:rPr>
         <mc:AlternateContent>
           <mc:Choice Requires="wps">
@@ -15444,13 +15420,13 @@
               <wp:anchor distT="0" distB="0" distL="114300" distR="114300" simplePos="0" relativeHeight="251820032" behindDoc="0" locked="0" layoutInCell="1" allowOverlap="1" wp14:anchorId="3457D301" wp14:editId="2846A3C2">
                 <wp:simplePos x="0" y="0"/>
                 <wp:positionH relativeFrom="margin">
-                  <wp:posOffset>4886906</wp:posOffset>
+                  <wp:posOffset>4911287</wp:posOffset>
                 </wp:positionH>
                 <wp:positionV relativeFrom="paragraph">
-                  <wp:posOffset>1672219</wp:posOffset>
+                  <wp:posOffset>1667682</wp:posOffset>
                 </wp:positionV>
-                <wp:extent cx="414655" cy="943927"/>
-                <wp:effectExtent l="2223" t="0" r="25717" b="25718"/>
+                <wp:extent cx="300469" cy="886891"/>
+                <wp:effectExtent l="0" t="7302" r="16192" b="16193"/>
                 <wp:wrapNone/>
                 <wp:docPr id="117" name="Rectángulo 117"/>
                 <wp:cNvGraphicFramePr/>
@@ -15461,7 +15437,7 @@
                       <wps:spPr>
                         <a:xfrm rot="16200000" flipV="1">
                           <a:off x="0" y="0"/>
-                          <a:ext cx="414655" cy="943927"/>
+                          <a:ext cx="300469" cy="886891"/>
                         </a:xfrm>
                         <a:prstGeom prst="rect">
                           <a:avLst/>
@@ -15507,7 +15483,7 @@
           </mc:Choice>
           <mc:Fallback>
             <w:pict>
-              <v:rect w14:anchorId="458B2B67" id="Rectángulo 117" o:spid="_x0000_s1026" style="position:absolute;margin-left:384.8pt;margin-top:131.65pt;width:32.65pt;height:74.3pt;rotation:90;flip:y;z-index:251820032;visibility:visible;mso-wrap-style:square;mso-width-percent:0;mso-height-percent:0;mso-wrap-distance-left:9pt;mso-wrap-distance-top:0;mso-wrap-distance-right:9pt;mso-wrap-distance-bottom:0;mso-position-horizontal:absolute;mso-position-horizontal-relative:margin;mso-position-vertical:absolute;mso-position-vertical-relative:text;mso-width-percent:0;mso-height-percent:0;mso-width-relative:margin;mso-height-relative:margin;v-text-anchor:middle" o:gfxdata="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" filled="f" strokecolor="red" strokeweight="1.5pt">
+              <v:rect w14:anchorId="6B290FB7" id="Rectángulo 117" o:spid="_x0000_s1026" style="position:absolute;margin-left:386.7pt;margin-top:131.3pt;width:23.65pt;height:69.85pt;rotation:90;flip:y;z-index:251820032;visibility:visible;mso-wrap-style:square;mso-width-percent:0;mso-height-percent:0;mso-wrap-distance-left:9pt;mso-wrap-distance-top:0;mso-wrap-distance-right:9pt;mso-wrap-distance-bottom:0;mso-position-horizontal:absolute;mso-position-horizontal-relative:margin;mso-position-vertical:absolute;mso-position-vertical-relative:text;mso-width-percent:0;mso-height-percent:0;mso-width-relative:margin;mso-height-relative:margin;v-text-anchor:middle" o:gfxdata="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" filled="f" strokecolor="red" strokeweight="1.5pt">
                 <w10:wrap anchorx="margin"/>
               </v:rect>
             </w:pict>
@@ -15517,6 +15493,8 @@
       <w:r>
         <w:rPr>
           <w:rFonts w:ascii="Arial" w:hAnsi="Arial" w:cs="Arial"/>
+          <w:noProof/>
+          <w:lang w:val="es-MX" w:eastAsia="es-MX"/>
         </w:rPr>
         <w:drawing>
           <wp:inline distT="0" distB="0" distL="0" distR="0" wp14:anchorId="2FAE88A2" wp14:editId="563DD91F">
@@ -15619,15 +15597,7 @@
           <w:sz w:val="24"/>
           <w:szCs w:val="24"/>
         </w:rPr>
-        <w:t>Presione el botón “Actualizar”</w:t>
-      </w:r>
-      <w:r>
-        <w:rPr>
-          <w:rFonts w:ascii="Arial" w:hAnsi="Arial" w:cs="Arial"/>
-          <w:sz w:val="24"/>
-          <w:szCs w:val="24"/>
-        </w:rPr>
-        <w:t xml:space="preserve"> para confirmar los cambios.</w:t>
+        <w:t>Presione el botón “Actualizar” para confirmar los cambios.</w:t>
       </w:r>
     </w:p>
     <w:p>
@@ -15642,7 +15612,7 @@
         <w:rPr>
           <w:rFonts w:ascii="Arial" w:hAnsi="Arial" w:cs="Arial"/>
           <w:noProof/>
-          <w:lang w:eastAsia="es-ES"/>
+          <w:lang w:val="es-MX" w:eastAsia="es-MX"/>
         </w:rPr>
         <w:lastRenderedPageBreak/>
         <mc:AlternateContent>
@@ -15651,13 +15621,13 @@
               <wp:anchor distT="0" distB="0" distL="114300" distR="114300" simplePos="0" relativeHeight="251824128" behindDoc="0" locked="0" layoutInCell="1" allowOverlap="1" wp14:anchorId="70D3F885" wp14:editId="0EF1EC5F">
                 <wp:simplePos x="0" y="0"/>
                 <wp:positionH relativeFrom="margin">
-                  <wp:posOffset>5443537</wp:posOffset>
+                  <wp:posOffset>5436671</wp:posOffset>
                 </wp:positionH>
                 <wp:positionV relativeFrom="paragraph">
-                  <wp:posOffset>1936433</wp:posOffset>
+                  <wp:posOffset>1993531</wp:posOffset>
                 </wp:positionV>
-                <wp:extent cx="223308" cy="462492"/>
-                <wp:effectExtent l="0" t="5397" r="19367" b="19368"/>
+                <wp:extent cx="170791" cy="361470"/>
+                <wp:effectExtent l="0" t="318" r="20003" b="20002"/>
                 <wp:wrapNone/>
                 <wp:docPr id="122" name="Rectángulo 122"/>
                 <wp:cNvGraphicFramePr/>
@@ -15668,7 +15638,7 @@
                       <wps:spPr>
                         <a:xfrm rot="16200000" flipV="1">
                           <a:off x="0" y="0"/>
-                          <a:ext cx="223308" cy="462492"/>
+                          <a:ext cx="170791" cy="361470"/>
                         </a:xfrm>
                         <a:prstGeom prst="rect">
                           <a:avLst/>
@@ -15714,18 +15684,21 @@
           </mc:Choice>
           <mc:Fallback>
             <w:pict>
-              <v:rect w14:anchorId="7A7E2361" id="Rectángulo 122" o:spid="_x0000_s1026" style="position:absolute;margin-left:428.6pt;margin-top:152.5pt;width:17.6pt;height:36.4pt;rotation:90;flip:y;z-index:251824128;visibility:visible;mso-wrap-style:square;mso-width-percent:0;mso-height-percent:0;mso-wrap-distance-left:9pt;mso-wrap-distance-top:0;mso-wrap-distance-right:9pt;mso-wrap-distance-bottom:0;mso-position-horizontal:absolute;mso-position-horizontal-relative:margin;mso-position-vertical:absolute;mso-position-vertical-relative:text;mso-width-percent:0;mso-height-percent:0;mso-width-relative:margin;mso-height-relative:margin;v-text-anchor:middle" o:gfxdata="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" filled="f" strokecolor="red" strokeweight="1.5pt">
+              <v:rect w14:anchorId="2C99C1C4" id="Rectángulo 122" o:spid="_x0000_s1026" style="position:absolute;margin-left:428.1pt;margin-top:156.95pt;width:13.45pt;height:28.45pt;rotation:90;flip:y;z-index:251824128;visibility:visible;mso-wrap-style:square;mso-width-percent:0;mso-height-percent:0;mso-wrap-distance-left:9pt;mso-wrap-distance-top:0;mso-wrap-distance-right:9pt;mso-wrap-distance-bottom:0;mso-position-horizontal:absolute;mso-position-horizontal-relative:margin;mso-position-vertical:absolute;mso-position-vertical-relative:text;mso-width-percent:0;mso-height-percent:0;mso-width-relative:margin;mso-height-relative:margin;v-text-anchor:middle" o:gfxdata="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" filled="f" strokecolor="red" strokeweight="1.5pt">
                 <w10:wrap anchorx="margin"/>
               </v:rect>
             </w:pict>
           </mc:Fallback>
         </mc:AlternateContent>
       </w:r>
-      <w:r>
-        <w:rPr>
-          <w:rFonts w:ascii="Arial" w:hAnsi="Arial" w:cs="Arial"/>
-          <w:sz w:val="24"/>
-          <w:szCs w:val="24"/>
+      <w:bookmarkStart w:id="37" w:name="_GoBack"/>
+      <w:r>
+        <w:rPr>
+          <w:rFonts w:ascii="Arial" w:hAnsi="Arial" w:cs="Arial"/>
+          <w:noProof/>
+          <w:sz w:val="24"/>
+          <w:szCs w:val="24"/>
+          <w:lang w:val="es-MX" w:eastAsia="es-MX"/>
         </w:rPr>
         <w:drawing>
           <wp:inline distT="0" distB="0" distL="0" distR="0" wp14:anchorId="7174E2CC" wp14:editId="0A255598">
@@ -15773,6 +15746,7 @@
           </wp:inline>
         </w:drawing>
       </w:r>
+      <w:bookmarkEnd w:id="37"/>
     </w:p>
     <w:p>
       <w:pPr>
@@ -15850,13 +15824,7 @@
         <w:rPr>
           <w:rFonts w:ascii="Arial" w:hAnsi="Arial" w:cs="Arial"/>
         </w:rPr>
-        <w:t>Presione el botón “Finalizar” para concluir el proceso de Alta</w:t>
-      </w:r>
-      <w:r>
-        <w:rPr>
-          <w:rFonts w:ascii="Arial" w:hAnsi="Arial" w:cs="Arial"/>
-        </w:rPr>
-        <w:t xml:space="preserve"> </w:t>
+        <w:t xml:space="preserve">Presione el botón “Finalizar” para concluir el proceso de Alta </w:t>
       </w:r>
     </w:p>
     <w:p>
@@ -15919,7 +15887,7 @@
         <w:rPr>
           <w:rFonts w:ascii="Arial" w:hAnsi="Arial" w:cs="Arial"/>
           <w:noProof/>
-          <w:lang w:eastAsia="es-ES"/>
+          <w:lang w:val="es-MX" w:eastAsia="es-MX"/>
         </w:rPr>
         <mc:AlternateContent>
           <mc:Choice Requires="wps">
@@ -15988,7 +15956,7 @@
               </wp:anchor>
             </w:drawing>
           </mc:Choice>
-          <mc:Fallback xmlns:w16se="http://schemas.microsoft.com/office/word/2015/wordml/symex" xmlns:cx1="http://schemas.microsoft.com/office/drawing/2015/9/8/chartex" xmlns:cx="http://schemas.microsoft.com/office/drawing/2014/chartex">
+          <mc:Fallback>
             <w:pict>
               <v:rect w14:anchorId="6AB173F1" id="Rectángulo 92" o:spid="_x0000_s1026" style="position:absolute;margin-left:413.5pt;margin-top:59.55pt;width:9.25pt;height:23.45pt;rotation:90;flip:y;z-index:251776000;visibility:visible;mso-wrap-style:square;mso-width-percent:0;mso-height-percent:0;mso-wrap-distance-left:9pt;mso-wrap-distance-top:0;mso-wrap-distance-right:9pt;mso-wrap-distance-bottom:0;mso-position-horizontal:absolute;mso-position-horizontal-relative:margin;mso-position-vertical:absolute;mso-position-vertical-relative:text;mso-width-percent:0;mso-height-percent:0;mso-width-relative:margin;mso-height-relative:margin;v-text-anchor:middle" o:gfxdata="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" filled="f" strokecolor="red" strokeweight="1.5pt">
                 <w10:wrap anchorx="margin"/>
@@ -16001,7 +15969,7 @@
         <w:rPr>
           <w:rFonts w:ascii="Arial" w:hAnsi="Arial" w:cs="Arial"/>
           <w:noProof/>
-          <w:lang w:eastAsia="es-ES"/>
+          <w:lang w:val="es-MX" w:eastAsia="es-MX"/>
         </w:rPr>
         <mc:AlternateContent>
           <mc:Choice Requires="wps">
@@ -16070,7 +16038,7 @@
               </wp:anchor>
             </w:drawing>
           </mc:Choice>
-          <mc:Fallback xmlns:w16se="http://schemas.microsoft.com/office/word/2015/wordml/symex" xmlns:cx1="http://schemas.microsoft.com/office/drawing/2015/9/8/chartex" xmlns:cx="http://schemas.microsoft.com/office/drawing/2014/chartex">
+          <mc:Fallback>
             <w:pict>
               <v:rect w14:anchorId="18D70F84" id="Rectángulo 90" o:spid="_x0000_s1026" style="position:absolute;margin-left:343.85pt;margin-top:86.75pt;width:7.2pt;height:14.55pt;rotation:90;flip:y;z-index:251773952;visibility:visible;mso-wrap-style:square;mso-width-percent:0;mso-height-percent:0;mso-wrap-distance-left:9pt;mso-wrap-distance-top:0;mso-wrap-distance-right:9pt;mso-wrap-distance-bottom:0;mso-position-horizontal:absolute;mso-position-horizontal-relative:margin;mso-position-vertical:absolute;mso-position-vertical-relative:text;mso-width-percent:0;mso-height-percent:0;mso-width-relative:margin;mso-height-relative:margin;v-text-anchor:middle" o:gfxdata="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" filled="f" strokecolor="red" strokeweight="1.5pt">
                 <w10:wrap anchorx="margin"/>
@@ -16083,7 +16051,7 @@
         <w:rPr>
           <w:rFonts w:ascii="Arial" w:hAnsi="Arial" w:cs="Arial"/>
           <w:noProof/>
-          <w:lang w:eastAsia="es-ES"/>
+          <w:lang w:val="es-MX" w:eastAsia="es-MX"/>
         </w:rPr>
         <w:drawing>
           <wp:inline distT="0" distB="0" distL="0" distR="0" wp14:anchorId="44B4C925" wp14:editId="4EDA7B8A">
@@ -16240,7 +16208,7 @@
         <w:rPr>
           <w:rFonts w:ascii="Arial" w:hAnsi="Arial" w:cs="Arial"/>
           <w:noProof/>
-          <w:lang w:eastAsia="es-ES"/>
+          <w:lang w:val="es-MX" w:eastAsia="es-MX"/>
         </w:rPr>
         <mc:AlternateContent>
           <mc:Choice Requires="wps">
@@ -16322,7 +16290,7 @@
         <w:rPr>
           <w:rFonts w:ascii="Arial" w:hAnsi="Arial" w:cs="Arial"/>
           <w:noProof/>
-          <w:lang w:eastAsia="es-ES"/>
+          <w:lang w:val="es-MX" w:eastAsia="es-MX"/>
         </w:rPr>
         <w:drawing>
           <wp:inline distT="0" distB="0" distL="0" distR="0" wp14:anchorId="41758011" wp14:editId="484FC8A1">
@@ -16454,7 +16422,7 @@
         <w:rPr>
           <w:rFonts w:ascii="Arial" w:hAnsi="Arial" w:cs="Arial"/>
           <w:noProof/>
-          <w:lang w:eastAsia="es-ES"/>
+          <w:lang w:val="es-MX" w:eastAsia="es-MX"/>
         </w:rPr>
         <mc:AlternateContent>
           <mc:Choice Requires="wps">
@@ -16523,7 +16491,7 @@
               </wp:anchor>
             </w:drawing>
           </mc:Choice>
-          <mc:Fallback xmlns:w16se="http://schemas.microsoft.com/office/word/2015/wordml/symex" xmlns:cx1="http://schemas.microsoft.com/office/drawing/2015/9/8/chartex" xmlns:cx="http://schemas.microsoft.com/office/drawing/2014/chartex">
+          <mc:Fallback>
             <w:pict>
               <v:rect w14:anchorId="313FA482" id="Rectángulo 97" o:spid="_x0000_s1026" style="position:absolute;margin-left:354.3pt;margin-top:94.65pt;width:8.5pt;height:19.4pt;rotation:90;flip:y;z-index:251782144;visibility:visible;mso-wrap-style:square;mso-width-percent:0;mso-height-percent:0;mso-wrap-distance-left:9pt;mso-wrap-distance-top:0;mso-wrap-distance-right:9pt;mso-wrap-distance-bottom:0;mso-position-horizontal:absolute;mso-position-horizontal-relative:margin;mso-position-vertical:absolute;mso-position-vertical-relative:text;mso-width-percent:0;mso-height-percent:0;mso-width-relative:margin;mso-height-relative:margin;v-text-anchor:middle" o:gfxdata="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" filled="f" strokecolor="red" strokeweight="1.5pt">
                 <w10:wrap anchorx="margin"/>
@@ -16536,7 +16504,7 @@
         <w:rPr>
           <w:rFonts w:ascii="Arial" w:hAnsi="Arial" w:cs="Arial"/>
           <w:noProof/>
-          <w:lang w:eastAsia="es-ES"/>
+          <w:lang w:val="es-MX" w:eastAsia="es-MX"/>
         </w:rPr>
         <w:drawing>
           <wp:inline distT="0" distB="0" distL="0" distR="0" wp14:anchorId="1922F9A3" wp14:editId="6DCF8EA5">
@@ -16622,7 +16590,7 @@
 </file>
 
 <file path=word/endnotes.xml><?xml version="1.0" encoding="utf-8"?>
-<w:endnotes xmlns:wpc="http://schemas.microsoft.com/office/word/2010/wordprocessingCanvas" xmlns:mc="http://schemas.openxmlformats.org/markup-compatibility/2006" xmlns:o="urn:schemas-microsoft-com:office:office" xmlns:r="http://schemas.openxmlformats.org/officeDocument/2006/relationships" xmlns:m="http://schemas.openxmlformats.org/officeDocument/2006/math" xmlns:v="urn:schemas-microsoft-com:vml" xmlns:wp14="http://schemas.microsoft.com/office/word/2010/wordprocessingDrawing" xmlns:wp="http://schemas.openxmlformats.org/drawingml/2006/wordprocessingDrawing" xmlns:w10="urn:schemas-microsoft-com:office:word" xmlns:w="http://schemas.openxmlformats.org/wordprocessingml/2006/main" xmlns:w14="http://schemas.microsoft.com/office/word/2010/wordml" xmlns:w15="http://schemas.microsoft.com/office/word/2012/wordml" xmlns:wpg="http://schemas.microsoft.com/office/word/2010/wordprocessingGroup" xmlns:wpi="http://schemas.microsoft.com/office/word/2010/wordprocessingInk" xmlns:wne="http://schemas.microsoft.com/office/word/2006/wordml" xmlns:wps="http://schemas.microsoft.com/office/word/2010/wordprocessingShape" mc:Ignorable="w14 w15 wp14">
+<w:endnotes xmlns:wpc="http://schemas.microsoft.com/office/word/2010/wordprocessingCanvas" xmlns:cx="http://schemas.microsoft.com/office/drawing/2014/chartex" xmlns:cx1="http://schemas.microsoft.com/office/drawing/2015/9/8/chartex" xmlns:mc="http://schemas.openxmlformats.org/markup-compatibility/2006" xmlns:o="urn:schemas-microsoft-com:office:office" xmlns:r="http://schemas.openxmlformats.org/officeDocument/2006/relationships" xmlns:m="http://schemas.openxmlformats.org/officeDocument/2006/math" xmlns:v="urn:schemas-microsoft-com:vml" xmlns:wp14="http://schemas.microsoft.com/office/word/2010/wordprocessingDrawing" xmlns:wp="http://schemas.openxmlformats.org/drawingml/2006/wordprocessingDrawing" xmlns:w10="urn:schemas-microsoft-com:office:word" xmlns:w="http://schemas.openxmlformats.org/wordprocessingml/2006/main" xmlns:w14="http://schemas.microsoft.com/office/word/2010/wordml" xmlns:w15="http://schemas.microsoft.com/office/word/2012/wordml" xmlns:w16se="http://schemas.microsoft.com/office/word/2015/wordml/symex" xmlns:wpg="http://schemas.microsoft.com/office/word/2010/wordprocessingGroup" xmlns:wpi="http://schemas.microsoft.com/office/word/2010/wordprocessingInk" xmlns:wne="http://schemas.microsoft.com/office/word/2006/wordml" xmlns:wps="http://schemas.microsoft.com/office/word/2010/wordprocessingShape" mc:Ignorable="w14 w15 w16se wp14">
   <w:endnote w:type="separator" w:id="-1">
     <w:p>
       <w:pPr>
@@ -16647,7 +16615,7 @@
 </file>
 
 <file path=word/footer1.xml><?xml version="1.0" encoding="utf-8"?>
-<w:ftr xmlns:wpc="http://schemas.microsoft.com/office/word/2010/wordprocessingCanvas" xmlns:mc="http://schemas.openxmlformats.org/markup-compatibility/2006" xmlns:o="urn:schemas-microsoft-com:office:office" xmlns:r="http://schemas.openxmlformats.org/officeDocument/2006/relationships" xmlns:m="http://schemas.openxmlformats.org/officeDocument/2006/math" xmlns:v="urn:schemas-microsoft-com:vml" xmlns:wp14="http://schemas.microsoft.com/office/word/2010/wordprocessingDrawing" xmlns:wp="http://schemas.openxmlformats.org/drawingml/2006/wordprocessingDrawing" xmlns:w10="urn:schemas-microsoft-com:office:word" xmlns:w="http://schemas.openxmlformats.org/wordprocessingml/2006/main" xmlns:w14="http://schemas.microsoft.com/office/word/2010/wordml" xmlns:w15="http://schemas.microsoft.com/office/word/2012/wordml" xmlns:wpg="http://schemas.microsoft.com/office/word/2010/wordprocessingGroup" xmlns:wpi="http://schemas.microsoft.com/office/word/2010/wordprocessingInk" xmlns:wne="http://schemas.microsoft.com/office/word/2006/wordml" xmlns:wps="http://schemas.microsoft.com/office/word/2010/wordprocessingShape" mc:Ignorable="w14 w15 wp14">
+<w:ftr xmlns:wpc="http://schemas.microsoft.com/office/word/2010/wordprocessingCanvas" xmlns:cx="http://schemas.microsoft.com/office/drawing/2014/chartex" xmlns:cx1="http://schemas.microsoft.com/office/drawing/2015/9/8/chartex" xmlns:mc="http://schemas.openxmlformats.org/markup-compatibility/2006" xmlns:o="urn:schemas-microsoft-com:office:office" xmlns:r="http://schemas.openxmlformats.org/officeDocument/2006/relationships" xmlns:m="http://schemas.openxmlformats.org/officeDocument/2006/math" xmlns:v="urn:schemas-microsoft-com:vml" xmlns:wp14="http://schemas.microsoft.com/office/word/2010/wordprocessingDrawing" xmlns:wp="http://schemas.openxmlformats.org/drawingml/2006/wordprocessingDrawing" xmlns:w10="urn:schemas-microsoft-com:office:word" xmlns:w="http://schemas.openxmlformats.org/wordprocessingml/2006/main" xmlns:w14="http://schemas.microsoft.com/office/word/2010/wordml" xmlns:w15="http://schemas.microsoft.com/office/word/2012/wordml" xmlns:w16se="http://schemas.microsoft.com/office/word/2015/wordml/symex" xmlns:wpg="http://schemas.microsoft.com/office/word/2010/wordprocessingGroup" xmlns:wpi="http://schemas.microsoft.com/office/word/2010/wordprocessingInk" xmlns:wne="http://schemas.microsoft.com/office/word/2006/wordml" xmlns:wps="http://schemas.microsoft.com/office/word/2010/wordprocessingShape" mc:Ignorable="w14 w15 w16se wp14">
   <w:sdt>
     <w:sdtPr>
       <w:rPr>
@@ -16660,6 +16628,7 @@
         <w:docPartUnique/>
       </w:docPartObj>
     </w:sdtPr>
+    <w:sdtEndPr/>
     <w:sdtContent>
       <w:sdt>
         <w:sdtPr>
@@ -16673,6 +16642,7 @@
             <w:docPartUnique/>
           </w:docPartObj>
         </w:sdtPr>
+        <w:sdtEndPr/>
         <w:sdtContent>
           <w:p>
             <w:pPr>
@@ -16688,7 +16658,7 @@
                 <w:b/>
                 <w:noProof/>
                 <w:color w:val="FFFFFF" w:themeColor="background1"/>
-                <w:lang w:eastAsia="es-ES"/>
+                <w:lang w:val="es-MX" w:eastAsia="es-MX"/>
               </w:rPr>
               <mc:AlternateContent>
                 <mc:Choice Requires="wps">
@@ -16746,7 +16716,7 @@
                     </wp:anchor>
                   </w:drawing>
                 </mc:Choice>
-                <mc:Fallback xmlns:w16se="http://schemas.microsoft.com/office/word/2015/wordml/symex" xmlns:cx1="http://schemas.microsoft.com/office/drawing/2015/9/8/chartex" xmlns:cx="http://schemas.microsoft.com/office/drawing/2014/chartex">
+                <mc:Fallback>
                   <w:pict>
                     <v:line w14:anchorId="037529A1" id="Conector recto 2" o:spid="_x0000_s1026" style="position:absolute;z-index:251662336;visibility:visible;mso-wrap-style:square;mso-width-percent:0;mso-height-percent:0;mso-wrap-distance-left:9pt;mso-wrap-distance-top:0;mso-wrap-distance-right:9pt;mso-wrap-distance-bottom:0;mso-position-horizontal:absolute;mso-position-horizontal-relative:text;mso-position-vertical:absolute;mso-position-vertical-relative:text;mso-width-percent:0;mso-height-percent:0;mso-width-relative:margin;mso-height-relative:margin" from="-17.55pt,-3pt" to="446.7pt,-2.25pt" o:gfxdata="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" strokecolor="#a5a5a5 [3206]" strokeweight="1.5pt">
                       <v:stroke joinstyle="miter"/>
@@ -16760,7 +16730,7 @@
                 <w:b/>
                 <w:noProof/>
                 <w:color w:val="FFFFFF" w:themeColor="background1"/>
-                <w:lang w:eastAsia="es-ES"/>
+                <w:lang w:val="es-MX" w:eastAsia="es-MX"/>
               </w:rPr>
               <mc:AlternateContent>
                 <mc:Choice Requires="wps">
@@ -16857,7 +16827,7 @@
                     </wp:anchor>
                   </w:drawing>
                 </mc:Choice>
-                <mc:Fallback xmlns:w16se="http://schemas.microsoft.com/office/word/2015/wordml/symex" xmlns:cx1="http://schemas.microsoft.com/office/drawing/2015/9/8/chartex" xmlns:cx="http://schemas.microsoft.com/office/drawing/2014/chartex">
+                <mc:Fallback>
                   <w:pict>
                     <v:rect w14:anchorId="080392F0" id="Rectángulo 12" o:spid="_x0000_s1026" style="position:absolute;margin-left:280.3pt;margin-top:-3.3pt;width:167.65pt;height:22.4pt;z-index:-251655168;visibility:visible;mso-wrap-style:square;mso-width-percent:0;mso-wrap-distance-left:9pt;mso-wrap-distance-top:0;mso-wrap-distance-right:9pt;mso-wrap-distance-bottom:0;mso-position-horizontal:absolute;mso-position-horizontal-relative:text;mso-position-vertical:absolute;mso-position-vertical-relative:text;mso-width-percent:0;mso-width-relative:margin;v-text-anchor:middle" o:gfxdata="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" fillcolor="#002060" stroked="f" strokeweight="1pt">
                       <v:fill color2="#002060" o:opacity2="15728f" rotate="t" angle="90" colors="0 #002060;34734f #002060;40632f #002060;45815f #072766;46531f #002060;60293f #002060;1 #002060" focus="100%" type="gradient"/>
@@ -16908,7 +16878,7 @@
                 <w:noProof/>
                 <w:color w:val="FFFFFF" w:themeColor="background1"/>
               </w:rPr>
-              <w:t>24</w:t>
+              <w:t>25</w:t>
             </w:r>
             <w:r>
               <w:rPr>
@@ -16988,7 +16958,7 @@
 </file>
 
 <file path=word/footnotes.xml><?xml version="1.0" encoding="utf-8"?>
-<w:footnotes xmlns:wpc="http://schemas.microsoft.com/office/word/2010/wordprocessingCanvas" xmlns:mc="http://schemas.openxmlformats.org/markup-compatibility/2006" xmlns:o="urn:schemas-microsoft-com:office:office" xmlns:r="http://schemas.openxmlformats.org/officeDocument/2006/relationships" xmlns:m="http://schemas.openxmlformats.org/officeDocument/2006/math" xmlns:v="urn:schemas-microsoft-com:vml" xmlns:wp14="http://schemas.microsoft.com/office/word/2010/wordprocessingDrawing" xmlns:wp="http://schemas.openxmlformats.org/drawingml/2006/wordprocessingDrawing" xmlns:w10="urn:schemas-microsoft-com:office:word" xmlns:w="http://schemas.openxmlformats.org/wordprocessingml/2006/main" xmlns:w14="http://schemas.microsoft.com/office/word/2010/wordml" xmlns:w15="http://schemas.microsoft.com/office/word/2012/wordml" xmlns:wpg="http://schemas.microsoft.com/office/word/2010/wordprocessingGroup" xmlns:wpi="http://schemas.microsoft.com/office/word/2010/wordprocessingInk" xmlns:wne="http://schemas.microsoft.com/office/word/2006/wordml" xmlns:wps="http://schemas.microsoft.com/office/word/2010/wordprocessingShape" mc:Ignorable="w14 w15 wp14">
+<w:footnotes xmlns:wpc="http://schemas.microsoft.com/office/word/2010/wordprocessingCanvas" xmlns:cx="http://schemas.microsoft.com/office/drawing/2014/chartex" xmlns:cx1="http://schemas.microsoft.com/office/drawing/2015/9/8/chartex" xmlns:mc="http://schemas.openxmlformats.org/markup-compatibility/2006" xmlns:o="urn:schemas-microsoft-com:office:office" xmlns:r="http://schemas.openxmlformats.org/officeDocument/2006/relationships" xmlns:m="http://schemas.openxmlformats.org/officeDocument/2006/math" xmlns:v="urn:schemas-microsoft-com:vml" xmlns:wp14="http://schemas.microsoft.com/office/word/2010/wordprocessingDrawing" xmlns:wp="http://schemas.openxmlformats.org/drawingml/2006/wordprocessingDrawing" xmlns:w10="urn:schemas-microsoft-com:office:word" xmlns:w="http://schemas.openxmlformats.org/wordprocessingml/2006/main" xmlns:w14="http://schemas.microsoft.com/office/word/2010/wordml" xmlns:w15="http://schemas.microsoft.com/office/word/2012/wordml" xmlns:w16se="http://schemas.microsoft.com/office/word/2015/wordml/symex" xmlns:wpg="http://schemas.microsoft.com/office/word/2010/wordprocessingGroup" xmlns:wpi="http://schemas.microsoft.com/office/word/2010/wordprocessingInk" xmlns:wne="http://schemas.microsoft.com/office/word/2006/wordml" xmlns:wps="http://schemas.microsoft.com/office/word/2010/wordprocessingShape" mc:Ignorable="w14 w15 w16se wp14">
   <w:footnote w:type="separator" w:id="-1">
     <w:p>
       <w:pPr>
@@ -17013,7 +16983,7 @@
 </file>
 
 <file path=word/header1.xml><?xml version="1.0" encoding="utf-8"?>
-<w:hdr xmlns:wpc="http://schemas.microsoft.com/office/word/2010/wordprocessingCanvas" xmlns:mc="http://schemas.openxmlformats.org/markup-compatibility/2006" xmlns:o="urn:schemas-microsoft-com:office:office" xmlns:r="http://schemas.openxmlformats.org/officeDocument/2006/relationships" xmlns:m="http://schemas.openxmlformats.org/officeDocument/2006/math" xmlns:v="urn:schemas-microsoft-com:vml" xmlns:wp14="http://schemas.microsoft.com/office/word/2010/wordprocessingDrawing" xmlns:wp="http://schemas.openxmlformats.org/drawingml/2006/wordprocessingDrawing" xmlns:w10="urn:schemas-microsoft-com:office:word" xmlns:w="http://schemas.openxmlformats.org/wordprocessingml/2006/main" xmlns:w14="http://schemas.microsoft.com/office/word/2010/wordml" xmlns:w15="http://schemas.microsoft.com/office/word/2012/wordml" xmlns:wpg="http://schemas.microsoft.com/office/word/2010/wordprocessingGroup" xmlns:wpi="http://schemas.microsoft.com/office/word/2010/wordprocessingInk" xmlns:wne="http://schemas.microsoft.com/office/word/2006/wordml" xmlns:wps="http://schemas.microsoft.com/office/word/2010/wordprocessingShape" mc:Ignorable="w14 w15 wp14">
+<w:hdr xmlns:wpc="http://schemas.microsoft.com/office/word/2010/wordprocessingCanvas" xmlns:cx="http://schemas.microsoft.com/office/drawing/2014/chartex" xmlns:cx1="http://schemas.microsoft.com/office/drawing/2015/9/8/chartex" xmlns:mc="http://schemas.openxmlformats.org/markup-compatibility/2006" xmlns:o="urn:schemas-microsoft-com:office:office" xmlns:r="http://schemas.openxmlformats.org/officeDocument/2006/relationships" xmlns:m="http://schemas.openxmlformats.org/officeDocument/2006/math" xmlns:v="urn:schemas-microsoft-com:vml" xmlns:wp14="http://schemas.microsoft.com/office/word/2010/wordprocessingDrawing" xmlns:wp="http://schemas.openxmlformats.org/drawingml/2006/wordprocessingDrawing" xmlns:w10="urn:schemas-microsoft-com:office:word" xmlns:w="http://schemas.openxmlformats.org/wordprocessingml/2006/main" xmlns:w14="http://schemas.microsoft.com/office/word/2010/wordml" xmlns:w15="http://schemas.microsoft.com/office/word/2012/wordml" xmlns:w16se="http://schemas.microsoft.com/office/word/2015/wordml/symex" xmlns:wpg="http://schemas.microsoft.com/office/word/2010/wordprocessingGroup" xmlns:wpi="http://schemas.microsoft.com/office/word/2010/wordprocessingInk" xmlns:wne="http://schemas.microsoft.com/office/word/2006/wordml" xmlns:wps="http://schemas.microsoft.com/office/word/2010/wordprocessingShape" mc:Ignorable="w14 w15 w16se wp14">
   <w:p>
     <w:pPr>
       <w:pStyle w:val="Encabezado"/>
@@ -17021,7 +16991,7 @@
     <w:r>
       <w:rPr>
         <w:noProof/>
-        <w:lang w:eastAsia="es-ES"/>
+        <w:lang w:val="es-MX" w:eastAsia="es-MX"/>
       </w:rPr>
       <w:drawing>
         <wp:anchor distT="0" distB="0" distL="114300" distR="114300" simplePos="0" relativeHeight="251659264" behindDoc="0" locked="0" layoutInCell="1" allowOverlap="1" wp14:anchorId="616F943B" wp14:editId="10968F93">
@@ -17091,7 +17061,7 @@
 </file>
 
 <file path=word/styles.xml><?xml version="1.0" encoding="utf-8"?>
-<w:styles xmlns:mc="http://schemas.openxmlformats.org/markup-compatibility/2006" xmlns:r="http://schemas.openxmlformats.org/officeDocument/2006/relationships" xmlns:w="http://schemas.openxmlformats.org/wordprocessingml/2006/main" xmlns:w14="http://schemas.microsoft.com/office/word/2010/wordml" xmlns:w15="http://schemas.microsoft.com/office/word/2012/wordml" mc:Ignorable="w14 w15">
+<w:styles xmlns:mc="http://schemas.openxmlformats.org/markup-compatibility/2006" xmlns:r="http://schemas.openxmlformats.org/officeDocument/2006/relationships" xmlns:w="http://schemas.openxmlformats.org/wordprocessingml/2006/main" xmlns:w14="http://schemas.microsoft.com/office/word/2010/wordml" xmlns:w15="http://schemas.microsoft.com/office/word/2012/wordml" xmlns:w16se="http://schemas.microsoft.com/office/word/2015/wordml/symex" mc:Ignorable="w14 w15 w16se">
   <w:docDefaults>
     <w:rPrDefault>
       <w:rPr>
@@ -17602,7 +17572,7 @@
       <w:lang w:val="es-ES"/>
     </w:rPr>
   </w:style>
-  <w:style w:type="paragraph" w:styleId="TtulodeTDC">
+  <w:style w:type="paragraph" w:styleId="TtuloTDC">
     <w:name w:val="TOC Heading"/>
     <w:basedOn w:val="Ttulo1"/>
     <w:next w:val="Normal"/>
@@ -17946,7 +17916,7 @@
 </file>
 
 <file path=customXml/itemProps1.xml><?xml version="1.0" encoding="utf-8"?>
-<ds:datastoreItem xmlns:ds="http://schemas.openxmlformats.org/officeDocument/2006/customXml" ds:itemID="{E1FC6CD4-5FD4-46D2-9B6D-352E2D8041E2}">
+<ds:datastoreItem xmlns:ds="http://schemas.openxmlformats.org/officeDocument/2006/customXml" ds:itemID="{288C2831-6219-4951-81C7-221D9ABAA1C6}">
   <ds:schemaRefs>
     <ds:schemaRef ds:uri="http://schemas.openxmlformats.org/officeDocument/2006/bibliography"/>
   </ds:schemaRefs>

</xml_diff>